<commit_message>
Ajuste nos anexos - 1C 4
</commit_message>
<xml_diff>
--- a/storage/app/templates/ANEXO_1_C_N212.docx
+++ b/storage/app/templates/ANEXO_1_C_N212.docx
@@ -139,6 +139,7 @@
         <w:ind w:left="4" w:right="94"/>
         <w:rPr>
           <w:rFonts w:ascii="Times New Roman" w:hAnsi="Times New Roman"/>
+          <w:u w:val="single"/>
         </w:rPr>
       </w:pPr>
       <w:r>
@@ -213,7 +214,7 @@
           </mc:Choice>
           <mc:Fallback>
             <w:pict>
-              <v:shape w14:anchorId="6FEFF470" id="Graphic 2" o:spid="_x0000_s1026" style="position:absolute;margin-left:123.1pt;margin-top:117.25pt;width:3.6pt;height:.1pt;z-index:-15755264;visibility:visible;mso-wrap-style:square;mso-wrap-distance-left:0;mso-wrap-distance-top:0;mso-wrap-distance-right:0;mso-wrap-distance-bottom:0;mso-position-horizontal:absolute;mso-position-horizontal-relative:page;mso-position-vertical:absolute;mso-position-vertical-relative:text;v-text-anchor:top" coordsize="45720,1270" o:gfxdata="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" path="m,l45720,e" filled="f" strokeweight=".4pt">
+              <v:shape w14:anchorId="2683D1D3" id="Graphic 2" o:spid="_x0000_s1026" style="position:absolute;margin-left:123.1pt;margin-top:117.25pt;width:3.6pt;height:.1pt;z-index:-15755264;visibility:visible;mso-wrap-style:square;mso-wrap-distance-left:0;mso-wrap-distance-top:0;mso-wrap-distance-right:0;mso-wrap-distance-bottom:0;mso-position-horizontal:absolute;mso-position-horizontal-relative:page;mso-position-vertical:absolute;mso-position-vertical-relative:text;v-text-anchor:top" coordsize="45720,1270" o:gfxdata="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" path="m,l45720,e" filled="f" strokeweight=".4pt">
                 <v:path arrowok="t"/>
                 <w10:wrap anchorx="page"/>
               </v:shape>
@@ -240,321 +241,223 @@
         </w:rPr>
         <w:t>${nome}</w:t>
       </w:r>
-      <w:r>
+    </w:p>
+    <w:p>
+      <w:pPr>
+        <w:pStyle w:val="Corpodetexto"/>
+        <w:tabs>
+          <w:tab w:val="left" w:pos="2512"/>
+          <w:tab w:val="left" w:pos="4543"/>
+          <w:tab w:val="left" w:pos="5782"/>
+          <w:tab w:val="left" w:pos="9006"/>
+          <w:tab w:val="left" w:pos="9102"/>
+        </w:tabs>
+        <w:spacing w:line="360" w:lineRule="auto"/>
+        <w:ind w:left="4" w:right="94"/>
         <w:rPr>
           <w:rFonts w:ascii="Times New Roman" w:hAnsi="Times New Roman"/>
           <w:u w:val="single"/>
         </w:rPr>
+      </w:pPr>
+      <w:r>
+        <w:rPr>
+          <w:spacing w:val="-4"/>
+        </w:rPr>
+        <w:t>CPF</w:t>
+      </w:r>
+      <w:r>
+        <w:rPr>
+          <w:spacing w:val="-4"/>
+        </w:rPr>
+        <w:t xml:space="preserve"> </w:t>
+      </w:r>
+      <w:r>
+        <w:rPr>
+          <w:spacing w:val="-4"/>
+          <w:u w:val="single"/>
+        </w:rPr>
+        <w:t>${cpf}</w:t>
+      </w:r>
+      <w:r>
+        <w:rPr>
+          <w:rFonts w:ascii="Times New Roman" w:hAnsi="Times New Roman"/>
+        </w:rPr>
         <w:tab/>
       </w:r>
       <w:r>
+        <w:rPr>
+          <w:spacing w:val="-2"/>
+        </w:rPr>
+        <w:t>nacionalidade</w:t>
+      </w:r>
+      <w:r>
+        <w:rPr>
+          <w:spacing w:val="-2"/>
+        </w:rPr>
+        <w:t xml:space="preserve"> </w:t>
+      </w:r>
+      <w:r>
+        <w:rPr>
+          <w:spacing w:val="-2"/>
+          <w:u w:val="single"/>
+        </w:rPr>
+        <w:t>${nacionalidade}</w:t>
+      </w:r>
+      <w:r>
+        <w:rPr>
+          <w:rFonts w:ascii="Times New Roman" w:hAnsi="Times New Roman"/>
+        </w:rPr>
+        <w:tab/>
+      </w:r>
+      <w:r>
+        <w:rPr>
+          <w:spacing w:val="-2"/>
+        </w:rPr>
+        <w:t>naturalidade</w:t>
+      </w:r>
+      <w:r>
+        <w:rPr>
+          <w:spacing w:val="-2"/>
+        </w:rPr>
+        <w:t xml:space="preserve"> </w:t>
+      </w:r>
+      <w:r>
+        <w:rPr>
+          <w:spacing w:val="-2"/>
+          <w:u w:val="single"/>
+        </w:rPr>
+        <w:t>${naturalidade}</w:t>
+      </w:r>
+      <w:r>
+        <w:rPr>
+          <w:rFonts w:ascii="Times New Roman" w:hAnsi="Times New Roman"/>
+        </w:rPr>
+        <w:t xml:space="preserve"> </w:t>
+      </w:r>
+      <w:r>
+        <w:t>Telefone (DDD e n</w:t>
+      </w:r>
+      <w:r>
+        <w:rPr>
+          <w:strike/>
+        </w:rPr>
+        <w:t>º</w:t>
+      </w:r>
+      <w:r>
+        <w:t xml:space="preserve">) </w:t>
+      </w:r>
+      <w:r>
+        <w:rPr>
+          <w:u w:val="single"/>
+        </w:rPr>
+        <w:t>${telefone}</w:t>
+      </w:r>
+      <w:r>
+        <w:rPr>
+          <w:rFonts w:ascii="Times New Roman" w:hAnsi="Times New Roman"/>
+        </w:rPr>
+        <w:tab/>
+      </w:r>
+      <w:r>
+        <w:t>celular</w:t>
+      </w:r>
+      <w:r>
+        <w:t xml:space="preserve"> </w:t>
+      </w:r>
+      <w:r>
+        <w:rPr>
+          <w:u w:val="single"/>
+        </w:rPr>
+        <w:t>${celular}</w:t>
+      </w:r>
+    </w:p>
+    <w:p>
+      <w:pPr>
+        <w:pStyle w:val="Corpodetexto"/>
+        <w:tabs>
+          <w:tab w:val="left" w:pos="2512"/>
+          <w:tab w:val="left" w:pos="4543"/>
+          <w:tab w:val="left" w:pos="5782"/>
+          <w:tab w:val="left" w:pos="9006"/>
+          <w:tab w:val="left" w:pos="9102"/>
+        </w:tabs>
+        <w:spacing w:line="360" w:lineRule="auto"/>
+        <w:ind w:left="4" w:right="94"/>
+        <w:rPr>
+          <w:spacing w:val="43"/>
+          <w:u w:val="single"/>
+        </w:rPr>
+      </w:pPr>
+      <w:r>
+        <w:rPr>
+          <w:rFonts w:ascii="Times New Roman" w:hAnsi="Times New Roman"/>
+        </w:rPr>
+        <w:t xml:space="preserve"> </w:t>
+      </w:r>
+      <w:r>
+        <w:t>e-mail</w:t>
+      </w:r>
+      <w:r>
+        <w:rPr>
+          <w:spacing w:val="43"/>
+        </w:rPr>
+        <w:t xml:space="preserve"> </w:t>
+      </w:r>
+      <w:r>
+        <w:rPr>
+          <w:spacing w:val="43"/>
+          <w:u w:val="single"/>
+        </w:rPr>
+        <w:t>${email</w:t>
+      </w:r>
+    </w:p>
+    <w:p>
+      <w:pPr>
+        <w:pStyle w:val="Corpodetexto"/>
+        <w:tabs>
+          <w:tab w:val="left" w:pos="2512"/>
+          <w:tab w:val="left" w:pos="4543"/>
+          <w:tab w:val="left" w:pos="5782"/>
+          <w:tab w:val="left" w:pos="9006"/>
+          <w:tab w:val="left" w:pos="9102"/>
+        </w:tabs>
+        <w:spacing w:line="360" w:lineRule="auto"/>
+        <w:ind w:left="4" w:right="94"/>
         <w:rPr>
           <w:rFonts w:ascii="Times New Roman" w:hAnsi="Times New Roman"/>
           <w:u w:val="single"/>
         </w:rPr>
-        <w:tab/>
-      </w:r>
-      <w:r>
-        <w:rPr>
-          <w:rFonts w:ascii="Times New Roman" w:hAnsi="Times New Roman"/>
+      </w:pPr>
+      <w:r>
+        <w:t>Na falta de documentos para comprovação de residência, em conformidade com o disposto na Lei n</w:t>
+      </w:r>
+      <w:r>
+        <w:rPr>
+          <w:vertAlign w:val="superscript"/>
+        </w:rPr>
+        <w:t>o</w:t>
+      </w:r>
+      <w:r>
+        <w:t xml:space="preserve"> 7.115, de 29 de agosto de 1983, </w:t>
+      </w:r>
+      <w:r>
+        <w:rPr>
+          <w:b/>
+        </w:rPr>
+        <w:t xml:space="preserve">DECLARO </w:t>
+      </w:r>
+      <w:r>
+        <w:t xml:space="preserve">para os devidos fins, sob as penas da Lei, ser residente e domiciliado no endereço </w:t>
+      </w:r>
+      <w:r>
+        <w:rPr>
           <w:u w:val="single"/>
         </w:rPr>
-        <w:tab/>
-      </w:r>
-      <w:r>
-        <w:rPr>
-          <w:rFonts w:ascii="Times New Roman" w:hAnsi="Times New Roman"/>
+        <w:t>${endereço}</w:t>
+      </w:r>
+      <w:r>
+        <w:rPr>
           <w:u w:val="single"/>
-        </w:rPr>
-        <w:tab/>
-      </w:r>
-      <w:r>
-        <w:rPr>
-          <w:rFonts w:ascii="Times New Roman" w:hAnsi="Times New Roman"/>
-          <w:spacing w:val="-55"/>
-          <w:u w:val="single"/>
-        </w:rPr>
-        <w:t xml:space="preserve"> </w:t>
-      </w:r>
-      <w:r>
-        <w:rPr>
-          <w:rFonts w:ascii="Times New Roman" w:hAnsi="Times New Roman"/>
-          <w:spacing w:val="-4"/>
-        </w:rPr>
-        <w:t xml:space="preserve"> </w:t>
-      </w:r>
-      <w:r>
-        <w:rPr>
-          <w:spacing w:val="-4"/>
-        </w:rPr>
-        <w:t>CPF</w:t>
-      </w:r>
-      <w:r>
-        <w:rPr>
-          <w:spacing w:val="-4"/>
-        </w:rPr>
-        <w:t xml:space="preserve"> </w:t>
-      </w:r>
-      <w:r>
-        <w:rPr>
-          <w:spacing w:val="-4"/>
-          <w:u w:val="single"/>
-        </w:rPr>
-        <w:t>${cpf}</w:t>
-      </w:r>
-      <w:r>
-        <w:rPr>
-          <w:rFonts w:ascii="Times New Roman" w:hAnsi="Times New Roman"/>
-          <w:u w:val="single"/>
-        </w:rPr>
-        <w:tab/>
-      </w:r>
-      <w:r>
-        <w:rPr>
-          <w:spacing w:val="-2"/>
-        </w:rPr>
-        <w:t>nacionalidade</w:t>
-      </w:r>
-      <w:r>
-        <w:rPr>
-          <w:spacing w:val="-2"/>
-        </w:rPr>
-        <w:t xml:space="preserve"> </w:t>
-      </w:r>
-      <w:r>
-        <w:rPr>
-          <w:spacing w:val="-2"/>
-          <w:u w:val="single"/>
-        </w:rPr>
-        <w:t>${nacionalidade}</w:t>
-      </w:r>
-      <w:r>
-        <w:rPr>
-          <w:rFonts w:ascii="Times New Roman" w:hAnsi="Times New Roman"/>
-          <w:u w:val="single"/>
-        </w:rPr>
-        <w:tab/>
-      </w:r>
-      <w:r>
-        <w:rPr>
-          <w:spacing w:val="-2"/>
-        </w:rPr>
-        <w:t>naturalidade</w:t>
-      </w:r>
-      <w:r>
-        <w:rPr>
-          <w:spacing w:val="-2"/>
-        </w:rPr>
-        <w:t xml:space="preserve"> </w:t>
-      </w:r>
-      <w:r>
-        <w:rPr>
-          <w:spacing w:val="-2"/>
-          <w:u w:val="single"/>
-        </w:rPr>
-        <w:t>${naturalidade}</w:t>
-      </w:r>
-      <w:r>
-        <w:rPr>
-          <w:rFonts w:ascii="Times New Roman" w:hAnsi="Times New Roman"/>
-          <w:u w:val="single"/>
-        </w:rPr>
-        <w:tab/>
-      </w:r>
-      <w:r>
-        <w:rPr>
-          <w:rFonts w:ascii="Times New Roman" w:hAnsi="Times New Roman"/>
-          <w:u w:val="single"/>
-        </w:rPr>
-        <w:tab/>
-      </w:r>
-      <w:r>
-        <w:rPr>
-          <w:rFonts w:ascii="Times New Roman" w:hAnsi="Times New Roman"/>
-        </w:rPr>
-        <w:t xml:space="preserve"> </w:t>
-      </w:r>
-      <w:r>
-        <w:t>Telefone (DDD e n</w:t>
-      </w:r>
-      <w:r>
-        <w:rPr>
-          <w:strike/>
-        </w:rPr>
-        <w:t>º</w:t>
-      </w:r>
-      <w:r>
-        <w:t xml:space="preserve">) </w:t>
-      </w:r>
-      <w:r>
-        <w:t>${telefone}</w:t>
-      </w:r>
-      <w:r>
-        <w:rPr>
-          <w:rFonts w:ascii="Times New Roman" w:hAnsi="Times New Roman"/>
-          <w:u w:val="single"/>
-        </w:rPr>
-        <w:tab/>
-      </w:r>
-      <w:r>
-        <w:rPr>
-          <w:rFonts w:ascii="Times New Roman" w:hAnsi="Times New Roman"/>
-        </w:rPr>
-        <w:t xml:space="preserve"> </w:t>
-      </w:r>
-      <w:r>
-        <w:t>celular</w:t>
-      </w:r>
-      <w:r>
-        <w:t xml:space="preserve"> ${celular}</w:t>
-      </w:r>
-      <w:r>
-        <w:rPr>
-          <w:rFonts w:ascii="Times New Roman" w:hAnsi="Times New Roman"/>
-          <w:u w:val="single"/>
-        </w:rPr>
-        <w:tab/>
-      </w:r>
-      <w:r>
-        <w:rPr>
-          <w:rFonts w:ascii="Times New Roman" w:hAnsi="Times New Roman"/>
-          <w:u w:val="single"/>
-        </w:rPr>
-        <w:tab/>
-      </w:r>
-      <w:r>
-        <w:rPr>
-          <w:rFonts w:ascii="Times New Roman" w:hAnsi="Times New Roman"/>
-        </w:rPr>
-        <w:t xml:space="preserve"> </w:t>
-      </w:r>
-      <w:r>
-        <w:t>e-mail</w:t>
-      </w:r>
-      <w:r>
-        <w:rPr>
-          <w:spacing w:val="43"/>
-        </w:rPr>
-        <w:t xml:space="preserve"> </w:t>
-      </w:r>
-      <w:r>
-        <w:rPr>
-          <w:spacing w:val="43"/>
-          <w:u w:val="single"/>
-        </w:rPr>
-        <w:t>${email}</w:t>
-      </w:r>
-      <w:r>
-        <w:rPr>
-          <w:rFonts w:ascii="Times New Roman" w:hAnsi="Times New Roman"/>
-          <w:u w:val="single"/>
-        </w:rPr>
-        <w:tab/>
-      </w:r>
-      <w:r>
-        <w:rPr>
-          <w:rFonts w:ascii="Times New Roman" w:hAnsi="Times New Roman"/>
-          <w:u w:val="single"/>
-        </w:rPr>
-        <w:tab/>
-      </w:r>
-      <w:r>
-        <w:rPr>
-          <w:rFonts w:ascii="Times New Roman" w:hAnsi="Times New Roman"/>
-          <w:u w:val="single"/>
-        </w:rPr>
-        <w:tab/>
-      </w:r>
-      <w:r>
-        <w:rPr>
-          <w:rFonts w:ascii="Times New Roman" w:hAnsi="Times New Roman"/>
-          <w:u w:val="single"/>
-        </w:rPr>
-        <w:tab/>
-      </w:r>
-      <w:r>
-        <w:rPr>
-          <w:rFonts w:ascii="Times New Roman" w:hAnsi="Times New Roman"/>
-          <w:u w:val="single"/>
-        </w:rPr>
-        <w:tab/>
-      </w:r>
-      <w:r>
-        <w:rPr>
-          <w:rFonts w:ascii="Times New Roman" w:hAnsi="Times New Roman"/>
-        </w:rPr>
-        <w:t xml:space="preserve"> </w:t>
-      </w:r>
-      <w:r>
-        <w:t>Na falta de documentos para comprovação de residência, em conformidade com o disposto na Lei n</w:t>
-      </w:r>
-      <w:r>
-        <w:rPr>
-          <w:vertAlign w:val="superscript"/>
-        </w:rPr>
-        <w:t>o</w:t>
-      </w:r>
-      <w:r>
-        <w:t xml:space="preserve"> 7.115, de 29 de agosto de 1983, </w:t>
-      </w:r>
-      <w:r>
-        <w:rPr>
-          <w:b/>
-        </w:rPr>
-        <w:t xml:space="preserve">DECLARO </w:t>
-      </w:r>
-      <w:r>
-        <w:t xml:space="preserve">para os devidos fins, sob as penas da Lei, ser residente e domiciliado no endereço </w:t>
-      </w:r>
-      <w:r>
-        <w:t>${endereço}</w:t>
-      </w:r>
-      <w:r>
-        <w:rPr>
-          <w:rFonts w:ascii="Times New Roman" w:hAnsi="Times New Roman"/>
-          <w:u w:val="single"/>
-        </w:rPr>
-        <w:tab/>
-      </w:r>
-      <w:r>
-        <w:rPr>
-          <w:rFonts w:ascii="Times New Roman" w:hAnsi="Times New Roman"/>
-          <w:u w:val="single"/>
-        </w:rPr>
-        <w:tab/>
-      </w:r>
-      <w:r>
-        <w:rPr>
-          <w:rFonts w:ascii="Times New Roman" w:hAnsi="Times New Roman"/>
-          <w:u w:val="single"/>
-        </w:rPr>
-        <w:tab/>
-        <w:t xml:space="preserve"> </w:t>
-      </w:r>
-    </w:p>
-    <w:p>
-      <w:pPr>
-        <w:tabs>
-          <w:tab w:val="left" w:pos="8953"/>
-        </w:tabs>
-        <w:spacing w:line="291" w:lineRule="exact"/>
-        <w:ind w:left="4"/>
-        <w:rPr>
-          <w:sz w:val="24"/>
-        </w:rPr>
-      </w:pPr>
-      <w:r>
-        <w:rPr>
-          <w:rFonts w:ascii="Times New Roman"/>
-          <w:sz w:val="24"/>
-          <w:u w:val="single"/>
-        </w:rPr>
-        <w:tab/>
-      </w:r>
-      <w:r>
-        <w:rPr>
-          <w:spacing w:val="-10"/>
-          <w:sz w:val="24"/>
         </w:rPr>
         <w:t>.</w:t>
       </w:r>
@@ -911,7 +814,7 @@
           </mc:Choice>
           <mc:Fallback>
             <w:pict>
-              <v:shape w14:anchorId="5586F2D1" id="Graphic 3" o:spid="_x0000_s1026" style="position:absolute;margin-left:323.7pt;margin-top:20.15pt;width:214.85pt;height:.1pt;z-index:-15728640;visibility:visible;mso-wrap-style:square;mso-wrap-distance-left:0;mso-wrap-distance-top:0;mso-wrap-distance-right:0;mso-wrap-distance-bottom:0;mso-position-horizontal:absolute;mso-position-horizontal-relative:page;mso-position-vertical:absolute;mso-position-vertical-relative:text;v-text-anchor:top" coordsize="2728595,1270" o:gfxdata="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" path="m,l2727967,e" filled="f" strokeweight=".24181mm">
+              <v:shape w14:anchorId="712CB5DC" id="Graphic 3" o:spid="_x0000_s1026" style="position:absolute;margin-left:323.7pt;margin-top:20.15pt;width:214.85pt;height:.1pt;z-index:-15728640;visibility:visible;mso-wrap-style:square;mso-wrap-distance-left:0;mso-wrap-distance-top:0;mso-wrap-distance-right:0;mso-wrap-distance-bottom:0;mso-position-horizontal:absolute;mso-position-horizontal-relative:page;mso-position-vertical:absolute;mso-position-vertical-relative:text;v-text-anchor:top" coordsize="2728595,1270" o:gfxdata="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" path="m,l2727967,e" filled="f" strokeweight=".24181mm">
                 <v:path arrowok="t"/>
                 <w10:wrap type="topAndBottom" anchorx="page"/>
               </v:shape>

</xml_diff>

<commit_message>
Ajuste nos anexos - 1C 5
</commit_message>
<xml_diff>
--- a/storage/app/templates/ANEXO_1_C_N212.docx
+++ b/storage/app/templates/ANEXO_1_C_N212.docx
@@ -28,7 +28,8 @@
     <w:p>
       <w:pPr>
         <w:spacing w:line="456" w:lineRule="auto"/>
-        <w:ind w:left="3082" w:right="2790" w:firstLine="916"/>
+        <w:ind w:right="4"/>
+        <w:jc w:val="center"/>
         <w:rPr>
           <w:b/>
           <w:sz w:val="24"/>
@@ -41,7 +42,25 @@
           <w:b/>
           <w:sz w:val="24"/>
         </w:rPr>
-        <w:t>ANEXO 1-C DECLARAÇÃO</w:t>
+        <w:t xml:space="preserve">ANEXO 1-C </w:t>
+      </w:r>
+    </w:p>
+    <w:p>
+      <w:pPr>
+        <w:spacing w:line="456" w:lineRule="auto"/>
+        <w:ind w:right="4"/>
+        <w:jc w:val="center"/>
+        <w:rPr>
+          <w:b/>
+          <w:sz w:val="24"/>
+        </w:rPr>
+      </w:pPr>
+      <w:r>
+        <w:rPr>
+          <w:b/>
+          <w:sz w:val="24"/>
+        </w:rPr>
+        <w:t>DECLARAÇÃO</w:t>
       </w:r>
       <w:r>
         <w:rPr>
@@ -214,7 +233,7 @@
           </mc:Choice>
           <mc:Fallback>
             <w:pict>
-              <v:shape w14:anchorId="2683D1D3" id="Graphic 2" o:spid="_x0000_s1026" style="position:absolute;margin-left:123.1pt;margin-top:117.25pt;width:3.6pt;height:.1pt;z-index:-15755264;visibility:visible;mso-wrap-style:square;mso-wrap-distance-left:0;mso-wrap-distance-top:0;mso-wrap-distance-right:0;mso-wrap-distance-bottom:0;mso-position-horizontal:absolute;mso-position-horizontal-relative:page;mso-position-vertical:absolute;mso-position-vertical-relative:text;v-text-anchor:top" coordsize="45720,1270" o:gfxdata="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" path="m,l45720,e" filled="f" strokeweight=".4pt">
+              <v:shape w14:anchorId="1DBE300F" id="Graphic 2" o:spid="_x0000_s1026" style="position:absolute;margin-left:123.1pt;margin-top:117.25pt;width:3.6pt;height:.1pt;z-index:-15755264;visibility:visible;mso-wrap-style:square;mso-wrap-distance-left:0;mso-wrap-distance-top:0;mso-wrap-distance-right:0;mso-wrap-distance-bottom:0;mso-position-horizontal:absolute;mso-position-horizontal-relative:page;mso-position-vertical:absolute;mso-position-vertical-relative:text;v-text-anchor:top" coordsize="45720,1270" o:gfxdata="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" path="m,l45720,e" filled="f" strokeweight=".4pt">
                 <v:path arrowok="t"/>
                 <w10:wrap anchorx="page"/>
               </v:shape>
@@ -410,6 +429,13 @@
         </w:rPr>
         <w:t>${email</w:t>
       </w:r>
+      <w:r>
+        <w:rPr>
+          <w:spacing w:val="43"/>
+          <w:u w:val="single"/>
+        </w:rPr>
+        <w:t>}</w:t>
+      </w:r>
     </w:p>
     <w:p>
       <w:pPr>
@@ -719,6 +745,9 @@
           <w:rFonts w:ascii="Times New Roman"/>
         </w:rPr>
       </w:pPr>
+      <w:r>
+        <w:tab/>
+      </w:r>
       <w:r>
         <w:t>${localdata}</w:t>
       </w:r>
@@ -814,7 +843,7 @@
           </mc:Choice>
           <mc:Fallback>
             <w:pict>
-              <v:shape w14:anchorId="712CB5DC" id="Graphic 3" o:spid="_x0000_s1026" style="position:absolute;margin-left:323.7pt;margin-top:20.15pt;width:214.85pt;height:.1pt;z-index:-15728640;visibility:visible;mso-wrap-style:square;mso-wrap-distance-left:0;mso-wrap-distance-top:0;mso-wrap-distance-right:0;mso-wrap-distance-bottom:0;mso-position-horizontal:absolute;mso-position-horizontal-relative:page;mso-position-vertical:absolute;mso-position-vertical-relative:text;v-text-anchor:top" coordsize="2728595,1270" o:gfxdata="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" path="m,l2727967,e" filled="f" strokeweight=".24181mm">
+              <v:shape w14:anchorId="64043EE4" id="Graphic 3" o:spid="_x0000_s1026" style="position:absolute;margin-left:323.7pt;margin-top:20.15pt;width:214.85pt;height:.1pt;z-index:-15728640;visibility:visible;mso-wrap-style:square;mso-wrap-distance-left:0;mso-wrap-distance-top:0;mso-wrap-distance-right:0;mso-wrap-distance-bottom:0;mso-position-horizontal:absolute;mso-position-horizontal-relative:page;mso-position-vertical:absolute;mso-position-vertical-relative:text;v-text-anchor:top" coordsize="2728595,1270" o:gfxdata="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" path="m,l2727967,e" filled="f" strokeweight=".24181mm">
                 <v:path arrowok="t"/>
                 <w10:wrap type="topAndBottom" anchorx="page"/>
               </v:shape>
@@ -855,10 +884,15 @@
       </w:r>
     </w:p>
     <w:sectPr>
-      <w:footerReference w:type="default" r:id="rId6"/>
+      <w:headerReference w:type="even" r:id="rId6"/>
+      <w:headerReference w:type="default" r:id="rId7"/>
+      <w:footerReference w:type="even" r:id="rId8"/>
+      <w:footerReference w:type="default" r:id="rId9"/>
+      <w:headerReference w:type="first" r:id="rId10"/>
+      <w:footerReference w:type="first" r:id="rId11"/>
       <w:type w:val="continuous"/>
       <w:pgSz w:w="11910" w:h="16840"/>
-      <w:pgMar w:top="1100" w:right="992" w:bottom="1360" w:left="1700" w:header="0" w:footer="1174" w:gutter="0"/>
+      <w:pgMar w:top="851" w:right="992" w:bottom="993" w:left="1700" w:header="0" w:footer="1174" w:gutter="0"/>
       <w:pgNumType w:start="1"/>
       <w:cols w:space="720"/>
     </w:sectPr>
@@ -886,6 +920,16 @@
 </file>
 
 <file path=word/footer1.xml><?xml version="1.0" encoding="utf-8"?>
+<w:ftr xmlns:wpc="http://schemas.microsoft.com/office/word/2010/wordprocessingCanvas" xmlns:cx="http://schemas.microsoft.com/office/drawing/2014/chartex" xmlns:cx1="http://schemas.microsoft.com/office/drawing/2015/9/8/chartex" xmlns:cx2="http://schemas.microsoft.com/office/drawing/2015/10/21/chartex" xmlns:cx3="http://schemas.microsoft.com/office/drawing/2016/5/9/chartex" xmlns:cx4="http://schemas.microsoft.com/office/drawing/2016/5/10/chartex" xmlns:cx5="http://schemas.microsoft.com/office/drawing/2016/5/11/chartex" xmlns:cx6="http://schemas.microsoft.com/office/drawing/2016/5/12/chartex" xmlns:cx7="http://schemas.microsoft.com/office/drawing/2016/5/13/chartex" xmlns:cx8="http://schemas.microsoft.com/office/drawing/2016/5/14/chartex" xmlns:mc="http://schemas.openxmlformats.org/markup-compatibility/2006" xmlns:aink="http://schemas.microsoft.com/office/drawing/2016/ink" xmlns:am3d="http://schemas.microsoft.com/office/drawing/2017/model3d" xmlns:o="urn:schemas-microsoft-com:office:office" xmlns:oel="http://schemas.microsoft.com/office/2019/extlst" xmlns:r="http://schemas.openxmlformats.org/officeDocument/2006/relationships" xmlns:m="http://schemas.openxmlformats.org/officeDocument/2006/math" xmlns:v="urn:schemas-microsoft-com:vml" xmlns:wp14="http://schemas.microsoft.com/office/word/2010/wordprocessingDrawing" xmlns:wp="http://schemas.openxmlformats.org/drawingml/2006/wordprocessingDrawing" xmlns:w10="urn:schemas-microsoft-com:office:word" xmlns:w="http://schemas.openxmlformats.org/wordprocessingml/2006/main" xmlns:w14="http://schemas.microsoft.com/office/word/2010/wordml" xmlns:w15="http://schemas.microsoft.com/office/word/2012/wordml" xmlns:w16cex="http://schemas.microsoft.com/office/word/2018/wordml/cex" xmlns:w16cid="http://schemas.microsoft.com/office/word/2016/wordml/cid" xmlns:w16="http://schemas.microsoft.com/office/word/2018/wordml" xmlns:w16du="http://schemas.microsoft.com/office/word/2023/wordml/word16du" xmlns:w16sdtdh="http://schemas.microsoft.com/office/word/2020/wordml/sdtdatahash" xmlns:w16sdtfl="http://schemas.microsoft.com/office/word/2024/wordml/sdtformatlock" xmlns:w16se="http://schemas.microsoft.com/office/word/2015/wordml/symex" xmlns:wpg="http://schemas.microsoft.com/office/word/2010/wordprocessingGroup" xmlns:wpi="http://schemas.microsoft.com/office/word/2010/wordprocessingInk" xmlns:wne="http://schemas.microsoft.com/office/word/2006/wordml" xmlns:wps="http://schemas.microsoft.com/office/word/2010/wordprocessingShape" mc:Ignorable="w14 w15 w16se w16cid w16 w16cex w16sdtdh w16sdtfl w16du wp14">
+  <w:p>
+    <w:pPr>
+      <w:pStyle w:val="Rodap"/>
+    </w:pPr>
+  </w:p>
+</w:ftr>
+</file>
+
+<file path=word/footer2.xml><?xml version="1.0" encoding="utf-8"?>
 <w:ftr xmlns:wpc="http://schemas.microsoft.com/office/word/2010/wordprocessingCanvas" xmlns:cx="http://schemas.microsoft.com/office/drawing/2014/chartex" xmlns:cx1="http://schemas.microsoft.com/office/drawing/2015/9/8/chartex" xmlns:cx2="http://schemas.microsoft.com/office/drawing/2015/10/21/chartex" xmlns:cx3="http://schemas.microsoft.com/office/drawing/2016/5/9/chartex" xmlns:cx4="http://schemas.microsoft.com/office/drawing/2016/5/10/chartex" xmlns:cx5="http://schemas.microsoft.com/office/drawing/2016/5/11/chartex" xmlns:cx6="http://schemas.microsoft.com/office/drawing/2016/5/12/chartex" xmlns:cx7="http://schemas.microsoft.com/office/drawing/2016/5/13/chartex" xmlns:cx8="http://schemas.microsoft.com/office/drawing/2016/5/14/chartex" xmlns:mc="http://schemas.openxmlformats.org/markup-compatibility/2006" xmlns:aink="http://schemas.microsoft.com/office/drawing/2016/ink" xmlns:am3d="http://schemas.microsoft.com/office/drawing/2017/model3d" xmlns:o="urn:schemas-microsoft-com:office:office" xmlns:oel="http://schemas.microsoft.com/office/2019/extlst" xmlns:r="http://schemas.openxmlformats.org/officeDocument/2006/relationships" xmlns:m="http://schemas.openxmlformats.org/officeDocument/2006/math" xmlns:v="urn:schemas-microsoft-com:vml" xmlns:wp14="http://schemas.microsoft.com/office/word/2010/wordprocessingDrawing" xmlns:wp="http://schemas.openxmlformats.org/drawingml/2006/wordprocessingDrawing" xmlns:w10="urn:schemas-microsoft-com:office:word" xmlns:w="http://schemas.openxmlformats.org/wordprocessingml/2006/main" xmlns:w14="http://schemas.microsoft.com/office/word/2010/wordml" xmlns:w15="http://schemas.microsoft.com/office/word/2012/wordml" xmlns:w16cex="http://schemas.microsoft.com/office/word/2018/wordml/cex" xmlns:w16cid="http://schemas.microsoft.com/office/word/2016/wordml/cid" xmlns:w16="http://schemas.microsoft.com/office/word/2018/wordml" xmlns:w16du="http://schemas.microsoft.com/office/word/2023/wordml/word16du" xmlns:w16sdtdh="http://schemas.microsoft.com/office/word/2020/wordml/sdtdatahash" xmlns:w16sdtfl="http://schemas.microsoft.com/office/word/2024/wordml/sdtformatlock" xmlns:w16se="http://schemas.microsoft.com/office/word/2015/wordml/symex" xmlns:wpg="http://schemas.microsoft.com/office/word/2010/wordprocessingGroup" xmlns:wpi="http://schemas.microsoft.com/office/word/2010/wordprocessingInk" xmlns:wne="http://schemas.microsoft.com/office/word/2006/wordml" xmlns:wps="http://schemas.microsoft.com/office/word/2010/wordprocessingShape" mc:Ignorable="w14 w15 w16se w16cid w16 w16cex w16sdtdh w16sdtfl w16du wp14">
   <w:p>
     <w:pPr>
@@ -903,13 +947,13 @@
       <mc:AlternateContent>
         <mc:Choice Requires="wps">
           <w:drawing>
-            <wp:anchor distT="0" distB="0" distL="0" distR="0" simplePos="0" relativeHeight="487560704" behindDoc="1" locked="0" layoutInCell="1" allowOverlap="1" wp14:anchorId="68AF704A" wp14:editId="2D73BF98">
+            <wp:anchor distT="0" distB="0" distL="0" distR="0" simplePos="0" relativeHeight="251658240" behindDoc="1" locked="0" layoutInCell="1" allowOverlap="1" wp14:anchorId="68AF704A" wp14:editId="106A25B4">
               <wp:simplePos x="0" y="0"/>
               <wp:positionH relativeFrom="page">
-                <wp:posOffset>3708400</wp:posOffset>
+                <wp:posOffset>3756025</wp:posOffset>
               </wp:positionH>
               <wp:positionV relativeFrom="page">
-                <wp:posOffset>9806949</wp:posOffset>
+                <wp:posOffset>10045065</wp:posOffset>
               </wp:positionV>
               <wp:extent cx="508000" cy="177800"/>
               <wp:effectExtent l="0" t="0" r="0" b="0"/>
@@ -1000,7 +1044,7 @@
               <v:stroke joinstyle="miter"/>
               <v:path gradientshapeok="t" o:connecttype="rect"/>
             </v:shapetype>
-            <v:shape id="Textbox 1" o:spid="_x0000_s1026" type="#_x0000_t202" style="position:absolute;margin-left:292pt;margin-top:772.2pt;width:40pt;height:14pt;z-index:-15755776;visibility:visible;mso-wrap-style:square;mso-wrap-distance-left:0;mso-wrap-distance-top:0;mso-wrap-distance-right:0;mso-wrap-distance-bottom:0;mso-position-horizontal:absolute;mso-position-horizontal-relative:page;mso-position-vertical:absolute;mso-position-vertical-relative:page;v-text-anchor:top" o:gfxdata="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" filled="f" stroked="f">
+            <v:shape id="Textbox 1" o:spid="_x0000_s1026" type="#_x0000_t202" style="position:absolute;margin-left:295.75pt;margin-top:790.95pt;width:40pt;height:14pt;z-index:-251658240;visibility:visible;mso-wrap-style:square;mso-wrap-distance-left:0;mso-wrap-distance-top:0;mso-wrap-distance-right:0;mso-wrap-distance-bottom:0;mso-position-horizontal:absolute;mso-position-horizontal-relative:page;mso-position-vertical:absolute;mso-position-vertical-relative:page;v-text-anchor:top" o:gfxdata="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" filled="f" stroked="f">
               <v:textbox inset="0,0,0,0">
                 <w:txbxContent>
                   <w:p>
@@ -1063,6 +1107,16 @@
 </w:ftr>
 </file>
 
+<file path=word/footer3.xml><?xml version="1.0" encoding="utf-8"?>
+<w:ftr xmlns:wpc="http://schemas.microsoft.com/office/word/2010/wordprocessingCanvas" xmlns:cx="http://schemas.microsoft.com/office/drawing/2014/chartex" xmlns:cx1="http://schemas.microsoft.com/office/drawing/2015/9/8/chartex" xmlns:cx2="http://schemas.microsoft.com/office/drawing/2015/10/21/chartex" xmlns:cx3="http://schemas.microsoft.com/office/drawing/2016/5/9/chartex" xmlns:cx4="http://schemas.microsoft.com/office/drawing/2016/5/10/chartex" xmlns:cx5="http://schemas.microsoft.com/office/drawing/2016/5/11/chartex" xmlns:cx6="http://schemas.microsoft.com/office/drawing/2016/5/12/chartex" xmlns:cx7="http://schemas.microsoft.com/office/drawing/2016/5/13/chartex" xmlns:cx8="http://schemas.microsoft.com/office/drawing/2016/5/14/chartex" xmlns:mc="http://schemas.openxmlformats.org/markup-compatibility/2006" xmlns:aink="http://schemas.microsoft.com/office/drawing/2016/ink" xmlns:am3d="http://schemas.microsoft.com/office/drawing/2017/model3d" xmlns:o="urn:schemas-microsoft-com:office:office" xmlns:oel="http://schemas.microsoft.com/office/2019/extlst" xmlns:r="http://schemas.openxmlformats.org/officeDocument/2006/relationships" xmlns:m="http://schemas.openxmlformats.org/officeDocument/2006/math" xmlns:v="urn:schemas-microsoft-com:vml" xmlns:wp14="http://schemas.microsoft.com/office/word/2010/wordprocessingDrawing" xmlns:wp="http://schemas.openxmlformats.org/drawingml/2006/wordprocessingDrawing" xmlns:w10="urn:schemas-microsoft-com:office:word" xmlns:w="http://schemas.openxmlformats.org/wordprocessingml/2006/main" xmlns:w14="http://schemas.microsoft.com/office/word/2010/wordml" xmlns:w15="http://schemas.microsoft.com/office/word/2012/wordml" xmlns:w16cex="http://schemas.microsoft.com/office/word/2018/wordml/cex" xmlns:w16cid="http://schemas.microsoft.com/office/word/2016/wordml/cid" xmlns:w16="http://schemas.microsoft.com/office/word/2018/wordml" xmlns:w16du="http://schemas.microsoft.com/office/word/2023/wordml/word16du" xmlns:w16sdtdh="http://schemas.microsoft.com/office/word/2020/wordml/sdtdatahash" xmlns:w16sdtfl="http://schemas.microsoft.com/office/word/2024/wordml/sdtformatlock" xmlns:w16se="http://schemas.microsoft.com/office/word/2015/wordml/symex" xmlns:wpg="http://schemas.microsoft.com/office/word/2010/wordprocessingGroup" xmlns:wpi="http://schemas.microsoft.com/office/word/2010/wordprocessingInk" xmlns:wne="http://schemas.microsoft.com/office/word/2006/wordml" xmlns:wps="http://schemas.microsoft.com/office/word/2010/wordprocessingShape" mc:Ignorable="w14 w15 w16se w16cid w16 w16cex w16sdtdh w16sdtfl w16du wp14">
+  <w:p>
+    <w:pPr>
+      <w:pStyle w:val="Rodap"/>
+    </w:pPr>
+  </w:p>
+</w:ftr>
+</file>
+
 <file path=word/footnotes.xml><?xml version="1.0" encoding="utf-8"?>
 <w:footnotes xmlns:wpc="http://schemas.microsoft.com/office/word/2010/wordprocessingCanvas" xmlns:cx="http://schemas.microsoft.com/office/drawing/2014/chartex" xmlns:cx1="http://schemas.microsoft.com/office/drawing/2015/9/8/chartex" xmlns:cx2="http://schemas.microsoft.com/office/drawing/2015/10/21/chartex" xmlns:cx3="http://schemas.microsoft.com/office/drawing/2016/5/9/chartex" xmlns:cx4="http://schemas.microsoft.com/office/drawing/2016/5/10/chartex" xmlns:cx5="http://schemas.microsoft.com/office/drawing/2016/5/11/chartex" xmlns:cx6="http://schemas.microsoft.com/office/drawing/2016/5/12/chartex" xmlns:cx7="http://schemas.microsoft.com/office/drawing/2016/5/13/chartex" xmlns:cx8="http://schemas.microsoft.com/office/drawing/2016/5/14/chartex" xmlns:mc="http://schemas.openxmlformats.org/markup-compatibility/2006" xmlns:aink="http://schemas.microsoft.com/office/drawing/2016/ink" xmlns:am3d="http://schemas.microsoft.com/office/drawing/2017/model3d" xmlns:o="urn:schemas-microsoft-com:office:office" xmlns:oel="http://schemas.microsoft.com/office/2019/extlst" xmlns:r="http://schemas.openxmlformats.org/officeDocument/2006/relationships" xmlns:m="http://schemas.openxmlformats.org/officeDocument/2006/math" xmlns:v="urn:schemas-microsoft-com:vml" xmlns:wp14="http://schemas.microsoft.com/office/word/2010/wordprocessingDrawing" xmlns:wp="http://schemas.openxmlformats.org/drawingml/2006/wordprocessingDrawing" xmlns:w10="urn:schemas-microsoft-com:office:word" xmlns:w="http://schemas.openxmlformats.org/wordprocessingml/2006/main" xmlns:w14="http://schemas.microsoft.com/office/word/2010/wordml" xmlns:w15="http://schemas.microsoft.com/office/word/2012/wordml" xmlns:w16cex="http://schemas.microsoft.com/office/word/2018/wordml/cex" xmlns:w16cid="http://schemas.microsoft.com/office/word/2016/wordml/cid" xmlns:w16="http://schemas.microsoft.com/office/word/2018/wordml" xmlns:w16du="http://schemas.microsoft.com/office/word/2023/wordml/word16du" xmlns:w16sdtdh="http://schemas.microsoft.com/office/word/2020/wordml/sdtdatahash" xmlns:w16sdtfl="http://schemas.microsoft.com/office/word/2024/wordml/sdtformatlock" xmlns:w16se="http://schemas.microsoft.com/office/word/2015/wordml/symex" xmlns:wpg="http://schemas.microsoft.com/office/word/2010/wordprocessingGroup" xmlns:wpi="http://schemas.microsoft.com/office/word/2010/wordprocessingInk" xmlns:wne="http://schemas.microsoft.com/office/word/2006/wordml" xmlns:wps="http://schemas.microsoft.com/office/word/2010/wordprocessingShape" mc:Ignorable="w14 w15 w16se w16cid w16 w16cex w16sdtdh w16sdtfl w16du wp14">
   <w:footnote w:type="separator" w:id="-1">
@@ -1080,6 +1134,36 @@
     </w:p>
   </w:footnote>
 </w:footnotes>
+</file>
+
+<file path=word/header1.xml><?xml version="1.0" encoding="utf-8"?>
+<w:hdr xmlns:wpc="http://schemas.microsoft.com/office/word/2010/wordprocessingCanvas" xmlns:cx="http://schemas.microsoft.com/office/drawing/2014/chartex" xmlns:cx1="http://schemas.microsoft.com/office/drawing/2015/9/8/chartex" xmlns:cx2="http://schemas.microsoft.com/office/drawing/2015/10/21/chartex" xmlns:cx3="http://schemas.microsoft.com/office/drawing/2016/5/9/chartex" xmlns:cx4="http://schemas.microsoft.com/office/drawing/2016/5/10/chartex" xmlns:cx5="http://schemas.microsoft.com/office/drawing/2016/5/11/chartex" xmlns:cx6="http://schemas.microsoft.com/office/drawing/2016/5/12/chartex" xmlns:cx7="http://schemas.microsoft.com/office/drawing/2016/5/13/chartex" xmlns:cx8="http://schemas.microsoft.com/office/drawing/2016/5/14/chartex" xmlns:mc="http://schemas.openxmlformats.org/markup-compatibility/2006" xmlns:aink="http://schemas.microsoft.com/office/drawing/2016/ink" xmlns:am3d="http://schemas.microsoft.com/office/drawing/2017/model3d" xmlns:o="urn:schemas-microsoft-com:office:office" xmlns:oel="http://schemas.microsoft.com/office/2019/extlst" xmlns:r="http://schemas.openxmlformats.org/officeDocument/2006/relationships" xmlns:m="http://schemas.openxmlformats.org/officeDocument/2006/math" xmlns:v="urn:schemas-microsoft-com:vml" xmlns:wp14="http://schemas.microsoft.com/office/word/2010/wordprocessingDrawing" xmlns:wp="http://schemas.openxmlformats.org/drawingml/2006/wordprocessingDrawing" xmlns:w10="urn:schemas-microsoft-com:office:word" xmlns:w="http://schemas.openxmlformats.org/wordprocessingml/2006/main" xmlns:w14="http://schemas.microsoft.com/office/word/2010/wordml" xmlns:w15="http://schemas.microsoft.com/office/word/2012/wordml" xmlns:w16cex="http://schemas.microsoft.com/office/word/2018/wordml/cex" xmlns:w16cid="http://schemas.microsoft.com/office/word/2016/wordml/cid" xmlns:w16="http://schemas.microsoft.com/office/word/2018/wordml" xmlns:w16du="http://schemas.microsoft.com/office/word/2023/wordml/word16du" xmlns:w16sdtdh="http://schemas.microsoft.com/office/word/2020/wordml/sdtdatahash" xmlns:w16sdtfl="http://schemas.microsoft.com/office/word/2024/wordml/sdtformatlock" xmlns:w16se="http://schemas.microsoft.com/office/word/2015/wordml/symex" xmlns:wpg="http://schemas.microsoft.com/office/word/2010/wordprocessingGroup" xmlns:wpi="http://schemas.microsoft.com/office/word/2010/wordprocessingInk" xmlns:wne="http://schemas.microsoft.com/office/word/2006/wordml" xmlns:wps="http://schemas.microsoft.com/office/word/2010/wordprocessingShape" mc:Ignorable="w14 w15 w16se w16cid w16 w16cex w16sdtdh w16sdtfl w16du wp14">
+  <w:p>
+    <w:pPr>
+      <w:pStyle w:val="Cabealho"/>
+    </w:pPr>
+  </w:p>
+</w:hdr>
+</file>
+
+<file path=word/header2.xml><?xml version="1.0" encoding="utf-8"?>
+<w:hdr xmlns:wpc="http://schemas.microsoft.com/office/word/2010/wordprocessingCanvas" xmlns:cx="http://schemas.microsoft.com/office/drawing/2014/chartex" xmlns:cx1="http://schemas.microsoft.com/office/drawing/2015/9/8/chartex" xmlns:cx2="http://schemas.microsoft.com/office/drawing/2015/10/21/chartex" xmlns:cx3="http://schemas.microsoft.com/office/drawing/2016/5/9/chartex" xmlns:cx4="http://schemas.microsoft.com/office/drawing/2016/5/10/chartex" xmlns:cx5="http://schemas.microsoft.com/office/drawing/2016/5/11/chartex" xmlns:cx6="http://schemas.microsoft.com/office/drawing/2016/5/12/chartex" xmlns:cx7="http://schemas.microsoft.com/office/drawing/2016/5/13/chartex" xmlns:cx8="http://schemas.microsoft.com/office/drawing/2016/5/14/chartex" xmlns:mc="http://schemas.openxmlformats.org/markup-compatibility/2006" xmlns:aink="http://schemas.microsoft.com/office/drawing/2016/ink" xmlns:am3d="http://schemas.microsoft.com/office/drawing/2017/model3d" xmlns:o="urn:schemas-microsoft-com:office:office" xmlns:oel="http://schemas.microsoft.com/office/2019/extlst" xmlns:r="http://schemas.openxmlformats.org/officeDocument/2006/relationships" xmlns:m="http://schemas.openxmlformats.org/officeDocument/2006/math" xmlns:v="urn:schemas-microsoft-com:vml" xmlns:wp14="http://schemas.microsoft.com/office/word/2010/wordprocessingDrawing" xmlns:wp="http://schemas.openxmlformats.org/drawingml/2006/wordprocessingDrawing" xmlns:w10="urn:schemas-microsoft-com:office:word" xmlns:w="http://schemas.openxmlformats.org/wordprocessingml/2006/main" xmlns:w14="http://schemas.microsoft.com/office/word/2010/wordml" xmlns:w15="http://schemas.microsoft.com/office/word/2012/wordml" xmlns:w16cex="http://schemas.microsoft.com/office/word/2018/wordml/cex" xmlns:w16cid="http://schemas.microsoft.com/office/word/2016/wordml/cid" xmlns:w16="http://schemas.microsoft.com/office/word/2018/wordml" xmlns:w16du="http://schemas.microsoft.com/office/word/2023/wordml/word16du" xmlns:w16sdtdh="http://schemas.microsoft.com/office/word/2020/wordml/sdtdatahash" xmlns:w16sdtfl="http://schemas.microsoft.com/office/word/2024/wordml/sdtformatlock" xmlns:w16se="http://schemas.microsoft.com/office/word/2015/wordml/symex" xmlns:wpg="http://schemas.microsoft.com/office/word/2010/wordprocessingGroup" xmlns:wpi="http://schemas.microsoft.com/office/word/2010/wordprocessingInk" xmlns:wne="http://schemas.microsoft.com/office/word/2006/wordml" xmlns:wps="http://schemas.microsoft.com/office/word/2010/wordprocessingShape" mc:Ignorable="w14 w15 w16se w16cid w16 w16cex w16sdtdh w16sdtfl w16du wp14">
+  <w:p>
+    <w:pPr>
+      <w:pStyle w:val="Cabealho"/>
+    </w:pPr>
+  </w:p>
+</w:hdr>
+</file>
+
+<file path=word/header3.xml><?xml version="1.0" encoding="utf-8"?>
+<w:hdr xmlns:wpc="http://schemas.microsoft.com/office/word/2010/wordprocessingCanvas" xmlns:cx="http://schemas.microsoft.com/office/drawing/2014/chartex" xmlns:cx1="http://schemas.microsoft.com/office/drawing/2015/9/8/chartex" xmlns:cx2="http://schemas.microsoft.com/office/drawing/2015/10/21/chartex" xmlns:cx3="http://schemas.microsoft.com/office/drawing/2016/5/9/chartex" xmlns:cx4="http://schemas.microsoft.com/office/drawing/2016/5/10/chartex" xmlns:cx5="http://schemas.microsoft.com/office/drawing/2016/5/11/chartex" xmlns:cx6="http://schemas.microsoft.com/office/drawing/2016/5/12/chartex" xmlns:cx7="http://schemas.microsoft.com/office/drawing/2016/5/13/chartex" xmlns:cx8="http://schemas.microsoft.com/office/drawing/2016/5/14/chartex" xmlns:mc="http://schemas.openxmlformats.org/markup-compatibility/2006" xmlns:aink="http://schemas.microsoft.com/office/drawing/2016/ink" xmlns:am3d="http://schemas.microsoft.com/office/drawing/2017/model3d" xmlns:o="urn:schemas-microsoft-com:office:office" xmlns:oel="http://schemas.microsoft.com/office/2019/extlst" xmlns:r="http://schemas.openxmlformats.org/officeDocument/2006/relationships" xmlns:m="http://schemas.openxmlformats.org/officeDocument/2006/math" xmlns:v="urn:schemas-microsoft-com:vml" xmlns:wp14="http://schemas.microsoft.com/office/word/2010/wordprocessingDrawing" xmlns:wp="http://schemas.openxmlformats.org/drawingml/2006/wordprocessingDrawing" xmlns:w10="urn:schemas-microsoft-com:office:word" xmlns:w="http://schemas.openxmlformats.org/wordprocessingml/2006/main" xmlns:w14="http://schemas.microsoft.com/office/word/2010/wordml" xmlns:w15="http://schemas.microsoft.com/office/word/2012/wordml" xmlns:w16cex="http://schemas.microsoft.com/office/word/2018/wordml/cex" xmlns:w16cid="http://schemas.microsoft.com/office/word/2016/wordml/cid" xmlns:w16="http://schemas.microsoft.com/office/word/2018/wordml" xmlns:w16du="http://schemas.microsoft.com/office/word/2023/wordml/word16du" xmlns:w16sdtdh="http://schemas.microsoft.com/office/word/2020/wordml/sdtdatahash" xmlns:w16sdtfl="http://schemas.microsoft.com/office/word/2024/wordml/sdtformatlock" xmlns:w16se="http://schemas.microsoft.com/office/word/2015/wordml/symex" xmlns:wpg="http://schemas.microsoft.com/office/word/2010/wordprocessingGroup" xmlns:wpi="http://schemas.microsoft.com/office/word/2010/wordprocessingInk" xmlns:wne="http://schemas.microsoft.com/office/word/2006/wordml" xmlns:wps="http://schemas.microsoft.com/office/word/2010/wordprocessingShape" mc:Ignorable="w14 w15 w16se w16cid w16 w16cex w16sdtdh w16sdtfl w16du wp14">
+  <w:p>
+    <w:pPr>
+      <w:pStyle w:val="Cabealho"/>
+    </w:pPr>
+  </w:p>
+</w:hdr>
 </file>
 
 <file path=word/styles.xml><?xml version="1.0" encoding="utf-8"?>
@@ -1567,6 +1651,56 @@
     <w:uiPriority w:val="1"/>
     <w:qFormat/>
   </w:style>
+  <w:style w:type="paragraph" w:styleId="Cabealho">
+    <w:name w:val="header"/>
+    <w:basedOn w:val="Normal"/>
+    <w:link w:val="CabealhoChar"/>
+    <w:uiPriority w:val="99"/>
+    <w:unhideWhenUsed/>
+    <w:rsid w:val="0097725D"/>
+    <w:pPr>
+      <w:tabs>
+        <w:tab w:val="center" w:pos="4252"/>
+        <w:tab w:val="right" w:pos="8504"/>
+      </w:tabs>
+    </w:pPr>
+  </w:style>
+  <w:style w:type="character" w:customStyle="1" w:styleId="CabealhoChar">
+    <w:name w:val="Cabeçalho Char"/>
+    <w:basedOn w:val="Fontepargpadro"/>
+    <w:link w:val="Cabealho"/>
+    <w:uiPriority w:val="99"/>
+    <w:rsid w:val="0097725D"/>
+    <w:rPr>
+      <w:rFonts w:ascii="Calibri" w:eastAsia="Calibri" w:hAnsi="Calibri" w:cs="Calibri"/>
+      <w:lang w:val="pt-PT"/>
+    </w:rPr>
+  </w:style>
+  <w:style w:type="paragraph" w:styleId="Rodap">
+    <w:name w:val="footer"/>
+    <w:basedOn w:val="Normal"/>
+    <w:link w:val="RodapChar"/>
+    <w:uiPriority w:val="99"/>
+    <w:unhideWhenUsed/>
+    <w:rsid w:val="0097725D"/>
+    <w:pPr>
+      <w:tabs>
+        <w:tab w:val="center" w:pos="4252"/>
+        <w:tab w:val="right" w:pos="8504"/>
+      </w:tabs>
+    </w:pPr>
+  </w:style>
+  <w:style w:type="character" w:customStyle="1" w:styleId="RodapChar">
+    <w:name w:val="Rodapé Char"/>
+    <w:basedOn w:val="Fontepargpadro"/>
+    <w:link w:val="Rodap"/>
+    <w:uiPriority w:val="99"/>
+    <w:rsid w:val="0097725D"/>
+    <w:rPr>
+      <w:rFonts w:ascii="Calibri" w:eastAsia="Calibri" w:hAnsi="Calibri" w:cs="Calibri"/>
+      <w:lang w:val="pt-PT"/>
+    </w:rPr>
+  </w:style>
 </w:styles>
 </file>
 

</xml_diff>

<commit_message>
Ajuste nos anexos - 1C 6
</commit_message>
<xml_diff>
--- a/storage/app/templates/ANEXO_1_C_N212.docx
+++ b/storage/app/templates/ANEXO_1_C_N212.docx
@@ -233,7 +233,7 @@
           </mc:Choice>
           <mc:Fallback>
             <w:pict>
-              <v:shape w14:anchorId="1DBE300F" id="Graphic 2" o:spid="_x0000_s1026" style="position:absolute;margin-left:123.1pt;margin-top:117.25pt;width:3.6pt;height:.1pt;z-index:-15755264;visibility:visible;mso-wrap-style:square;mso-wrap-distance-left:0;mso-wrap-distance-top:0;mso-wrap-distance-right:0;mso-wrap-distance-bottom:0;mso-position-horizontal:absolute;mso-position-horizontal-relative:page;mso-position-vertical:absolute;mso-position-vertical-relative:text;v-text-anchor:top" coordsize="45720,1270" o:gfxdata="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" path="m,l45720,e" filled="f" strokeweight=".4pt">
+              <v:shape w14:anchorId="6BBB0708" id="Graphic 2" o:spid="_x0000_s1026" style="position:absolute;margin-left:123.1pt;margin-top:117.25pt;width:3.6pt;height:.1pt;z-index:-15755264;visibility:visible;mso-wrap-style:square;mso-wrap-distance-left:0;mso-wrap-distance-top:0;mso-wrap-distance-right:0;mso-wrap-distance-bottom:0;mso-position-horizontal:absolute;mso-position-horizontal-relative:page;mso-position-vertical:absolute;mso-position-vertical-relative:text;v-text-anchor:top" coordsize="45720,1270" o:gfxdata="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" path="m,l45720,e" filled="f" strokeweight=".4pt">
                 <v:path arrowok="t"/>
                 <w10:wrap anchorx="page"/>
               </v:shape>
@@ -408,12 +408,6 @@
         </w:rPr>
       </w:pPr>
       <w:r>
-        <w:rPr>
-          <w:rFonts w:ascii="Times New Roman" w:hAnsi="Times New Roman"/>
-        </w:rPr>
-        <w:t xml:space="preserve"> </w:t>
-      </w:r>
-      <w:r>
         <w:t>e-mail</w:t>
       </w:r>
       <w:r>
@@ -424,14 +418,18 @@
       </w:r>
       <w:r>
         <w:rPr>
-          <w:spacing w:val="43"/>
           <w:u w:val="single"/>
         </w:rPr>
-        <w:t>${email</w:t>
-      </w:r>
-      <w:r>
-        <w:rPr>
-          <w:spacing w:val="43"/>
+        <w:t>${</w:t>
+      </w:r>
+      <w:r>
+        <w:rPr>
+          <w:u w:val="single"/>
+        </w:rPr>
+        <w:t>email</w:t>
+      </w:r>
+      <w:r>
+        <w:rPr>
           <w:u w:val="single"/>
         </w:rPr>
         <w:t>}</w:t>
@@ -733,6 +731,28 @@
     </w:p>
     <w:p>
       <w:pPr>
+        <w:spacing w:line="360" w:lineRule="auto"/>
+        <w:ind w:left="4" w:right="189"/>
+        <w:jc w:val="both"/>
+        <w:rPr>
+          <w:i/>
+          <w:sz w:val="24"/>
+        </w:rPr>
+      </w:pPr>
+    </w:p>
+    <w:p>
+      <w:pPr>
+        <w:spacing w:line="360" w:lineRule="auto"/>
+        <w:ind w:left="4" w:right="189"/>
+        <w:jc w:val="both"/>
+        <w:rPr>
+          <w:i/>
+          <w:sz w:val="24"/>
+        </w:rPr>
+      </w:pPr>
+    </w:p>
+    <w:p>
+      <w:pPr>
         <w:pStyle w:val="Corpodetexto"/>
         <w:tabs>
           <w:tab w:val="left" w:pos="6985"/>
@@ -740,7 +760,6 @@
           <w:tab w:val="left" w:pos="9123"/>
         </w:tabs>
         <w:spacing w:line="291" w:lineRule="exact"/>
-        <w:ind w:left="5222"/>
         <w:rPr>
           <w:rFonts w:ascii="Times New Roman"/>
         </w:rPr>
@@ -843,7 +862,7 @@
           </mc:Choice>
           <mc:Fallback>
             <w:pict>
-              <v:shape w14:anchorId="64043EE4" id="Graphic 3" o:spid="_x0000_s1026" style="position:absolute;margin-left:323.7pt;margin-top:20.15pt;width:214.85pt;height:.1pt;z-index:-15728640;visibility:visible;mso-wrap-style:square;mso-wrap-distance-left:0;mso-wrap-distance-top:0;mso-wrap-distance-right:0;mso-wrap-distance-bottom:0;mso-position-horizontal:absolute;mso-position-horizontal-relative:page;mso-position-vertical:absolute;mso-position-vertical-relative:text;v-text-anchor:top" coordsize="2728595,1270" o:gfxdata="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" path="m,l2727967,e" filled="f" strokeweight=".24181mm">
+              <v:shape w14:anchorId="5B691443" id="Graphic 3" o:spid="_x0000_s1026" style="position:absolute;margin-left:323.7pt;margin-top:20.15pt;width:214.85pt;height:.1pt;z-index:-15728640;visibility:visible;mso-wrap-style:square;mso-wrap-distance-left:0;mso-wrap-distance-top:0;mso-wrap-distance-right:0;mso-wrap-distance-bottom:0;mso-position-horizontal:absolute;mso-position-horizontal-relative:page;mso-position-vertical:absolute;mso-position-vertical-relative:text;v-text-anchor:top" coordsize="2728595,1270" o:gfxdata="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" path="m,l2727967,e" filled="f" strokeweight=".24181mm">
                 <v:path arrowok="t"/>
                 <w10:wrap type="topAndBottom" anchorx="page"/>
               </v:shape>
@@ -884,12 +903,7 @@
       </w:r>
     </w:p>
     <w:sectPr>
-      <w:headerReference w:type="even" r:id="rId6"/>
-      <w:headerReference w:type="default" r:id="rId7"/>
-      <w:footerReference w:type="even" r:id="rId8"/>
-      <w:footerReference w:type="default" r:id="rId9"/>
-      <w:headerReference w:type="first" r:id="rId10"/>
-      <w:footerReference w:type="first" r:id="rId11"/>
+      <w:footerReference w:type="default" r:id="rId6"/>
       <w:type w:val="continuous"/>
       <w:pgSz w:w="11910" w:h="16840"/>
       <w:pgMar w:top="851" w:right="992" w:bottom="993" w:left="1700" w:header="0" w:footer="1174" w:gutter="0"/>
@@ -920,16 +934,6 @@
 </file>
 
 <file path=word/footer1.xml><?xml version="1.0" encoding="utf-8"?>
-<w:ftr xmlns:wpc="http://schemas.microsoft.com/office/word/2010/wordprocessingCanvas" xmlns:cx="http://schemas.microsoft.com/office/drawing/2014/chartex" xmlns:cx1="http://schemas.microsoft.com/office/drawing/2015/9/8/chartex" xmlns:cx2="http://schemas.microsoft.com/office/drawing/2015/10/21/chartex" xmlns:cx3="http://schemas.microsoft.com/office/drawing/2016/5/9/chartex" xmlns:cx4="http://schemas.microsoft.com/office/drawing/2016/5/10/chartex" xmlns:cx5="http://schemas.microsoft.com/office/drawing/2016/5/11/chartex" xmlns:cx6="http://schemas.microsoft.com/office/drawing/2016/5/12/chartex" xmlns:cx7="http://schemas.microsoft.com/office/drawing/2016/5/13/chartex" xmlns:cx8="http://schemas.microsoft.com/office/drawing/2016/5/14/chartex" xmlns:mc="http://schemas.openxmlformats.org/markup-compatibility/2006" xmlns:aink="http://schemas.microsoft.com/office/drawing/2016/ink" xmlns:am3d="http://schemas.microsoft.com/office/drawing/2017/model3d" xmlns:o="urn:schemas-microsoft-com:office:office" xmlns:oel="http://schemas.microsoft.com/office/2019/extlst" xmlns:r="http://schemas.openxmlformats.org/officeDocument/2006/relationships" xmlns:m="http://schemas.openxmlformats.org/officeDocument/2006/math" xmlns:v="urn:schemas-microsoft-com:vml" xmlns:wp14="http://schemas.microsoft.com/office/word/2010/wordprocessingDrawing" xmlns:wp="http://schemas.openxmlformats.org/drawingml/2006/wordprocessingDrawing" xmlns:w10="urn:schemas-microsoft-com:office:word" xmlns:w="http://schemas.openxmlformats.org/wordprocessingml/2006/main" xmlns:w14="http://schemas.microsoft.com/office/word/2010/wordml" xmlns:w15="http://schemas.microsoft.com/office/word/2012/wordml" xmlns:w16cex="http://schemas.microsoft.com/office/word/2018/wordml/cex" xmlns:w16cid="http://schemas.microsoft.com/office/word/2016/wordml/cid" xmlns:w16="http://schemas.microsoft.com/office/word/2018/wordml" xmlns:w16du="http://schemas.microsoft.com/office/word/2023/wordml/word16du" xmlns:w16sdtdh="http://schemas.microsoft.com/office/word/2020/wordml/sdtdatahash" xmlns:w16sdtfl="http://schemas.microsoft.com/office/word/2024/wordml/sdtformatlock" xmlns:w16se="http://schemas.microsoft.com/office/word/2015/wordml/symex" xmlns:wpg="http://schemas.microsoft.com/office/word/2010/wordprocessingGroup" xmlns:wpi="http://schemas.microsoft.com/office/word/2010/wordprocessingInk" xmlns:wne="http://schemas.microsoft.com/office/word/2006/wordml" xmlns:wps="http://schemas.microsoft.com/office/word/2010/wordprocessingShape" mc:Ignorable="w14 w15 w16se w16cid w16 w16cex w16sdtdh w16sdtfl w16du wp14">
-  <w:p>
-    <w:pPr>
-      <w:pStyle w:val="Rodap"/>
-    </w:pPr>
-  </w:p>
-</w:ftr>
-</file>
-
-<file path=word/footer2.xml><?xml version="1.0" encoding="utf-8"?>
 <w:ftr xmlns:wpc="http://schemas.microsoft.com/office/word/2010/wordprocessingCanvas" xmlns:cx="http://schemas.microsoft.com/office/drawing/2014/chartex" xmlns:cx1="http://schemas.microsoft.com/office/drawing/2015/9/8/chartex" xmlns:cx2="http://schemas.microsoft.com/office/drawing/2015/10/21/chartex" xmlns:cx3="http://schemas.microsoft.com/office/drawing/2016/5/9/chartex" xmlns:cx4="http://schemas.microsoft.com/office/drawing/2016/5/10/chartex" xmlns:cx5="http://schemas.microsoft.com/office/drawing/2016/5/11/chartex" xmlns:cx6="http://schemas.microsoft.com/office/drawing/2016/5/12/chartex" xmlns:cx7="http://schemas.microsoft.com/office/drawing/2016/5/13/chartex" xmlns:cx8="http://schemas.microsoft.com/office/drawing/2016/5/14/chartex" xmlns:mc="http://schemas.openxmlformats.org/markup-compatibility/2006" xmlns:aink="http://schemas.microsoft.com/office/drawing/2016/ink" xmlns:am3d="http://schemas.microsoft.com/office/drawing/2017/model3d" xmlns:o="urn:schemas-microsoft-com:office:office" xmlns:oel="http://schemas.microsoft.com/office/2019/extlst" xmlns:r="http://schemas.openxmlformats.org/officeDocument/2006/relationships" xmlns:m="http://schemas.openxmlformats.org/officeDocument/2006/math" xmlns:v="urn:schemas-microsoft-com:vml" xmlns:wp14="http://schemas.microsoft.com/office/word/2010/wordprocessingDrawing" xmlns:wp="http://schemas.openxmlformats.org/drawingml/2006/wordprocessingDrawing" xmlns:w10="urn:schemas-microsoft-com:office:word" xmlns:w="http://schemas.openxmlformats.org/wordprocessingml/2006/main" xmlns:w14="http://schemas.microsoft.com/office/word/2010/wordml" xmlns:w15="http://schemas.microsoft.com/office/word/2012/wordml" xmlns:w16cex="http://schemas.microsoft.com/office/word/2018/wordml/cex" xmlns:w16cid="http://schemas.microsoft.com/office/word/2016/wordml/cid" xmlns:w16="http://schemas.microsoft.com/office/word/2018/wordml" xmlns:w16du="http://schemas.microsoft.com/office/word/2023/wordml/word16du" xmlns:w16sdtdh="http://schemas.microsoft.com/office/word/2020/wordml/sdtdatahash" xmlns:w16sdtfl="http://schemas.microsoft.com/office/word/2024/wordml/sdtformatlock" xmlns:w16se="http://schemas.microsoft.com/office/word/2015/wordml/symex" xmlns:wpg="http://schemas.microsoft.com/office/word/2010/wordprocessingGroup" xmlns:wpi="http://schemas.microsoft.com/office/word/2010/wordprocessingInk" xmlns:wne="http://schemas.microsoft.com/office/word/2006/wordml" xmlns:wps="http://schemas.microsoft.com/office/word/2010/wordprocessingShape" mc:Ignorable="w14 w15 w16se w16cid w16 w16cex w16sdtdh w16sdtfl w16du wp14">
   <w:p>
     <w:pPr>
@@ -947,7 +951,7 @@
       <mc:AlternateContent>
         <mc:Choice Requires="wps">
           <w:drawing>
-            <wp:anchor distT="0" distB="0" distL="0" distR="0" simplePos="0" relativeHeight="251658240" behindDoc="1" locked="0" layoutInCell="1" allowOverlap="1" wp14:anchorId="68AF704A" wp14:editId="106A25B4">
+            <wp:anchor distT="0" distB="0" distL="0" distR="0" simplePos="0" relativeHeight="251657216" behindDoc="1" locked="0" layoutInCell="1" allowOverlap="1" wp14:anchorId="68AF704A" wp14:editId="106A25B4">
               <wp:simplePos x="0" y="0"/>
               <wp:positionH relativeFrom="page">
                 <wp:posOffset>3756025</wp:posOffset>
@@ -1044,7 +1048,7 @@
               <v:stroke joinstyle="miter"/>
               <v:path gradientshapeok="t" o:connecttype="rect"/>
             </v:shapetype>
-            <v:shape id="Textbox 1" o:spid="_x0000_s1026" type="#_x0000_t202" style="position:absolute;margin-left:295.75pt;margin-top:790.95pt;width:40pt;height:14pt;z-index:-251658240;visibility:visible;mso-wrap-style:square;mso-wrap-distance-left:0;mso-wrap-distance-top:0;mso-wrap-distance-right:0;mso-wrap-distance-bottom:0;mso-position-horizontal:absolute;mso-position-horizontal-relative:page;mso-position-vertical:absolute;mso-position-vertical-relative:page;v-text-anchor:top" o:gfxdata="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" filled="f" stroked="f">
+            <v:shape id="Textbox 1" o:spid="_x0000_s1026" type="#_x0000_t202" style="position:absolute;margin-left:295.75pt;margin-top:790.95pt;width:40pt;height:14pt;z-index:-251659264;visibility:visible;mso-wrap-style:square;mso-wrap-distance-left:0;mso-wrap-distance-top:0;mso-wrap-distance-right:0;mso-wrap-distance-bottom:0;mso-position-horizontal:absolute;mso-position-horizontal-relative:page;mso-position-vertical:absolute;mso-position-vertical-relative:page;v-text-anchor:top" o:gfxdata="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" filled="f" stroked="f">
               <v:textbox inset="0,0,0,0">
                 <w:txbxContent>
                   <w:p>
@@ -1107,16 +1111,6 @@
 </w:ftr>
 </file>
 
-<file path=word/footer3.xml><?xml version="1.0" encoding="utf-8"?>
-<w:ftr xmlns:wpc="http://schemas.microsoft.com/office/word/2010/wordprocessingCanvas" xmlns:cx="http://schemas.microsoft.com/office/drawing/2014/chartex" xmlns:cx1="http://schemas.microsoft.com/office/drawing/2015/9/8/chartex" xmlns:cx2="http://schemas.microsoft.com/office/drawing/2015/10/21/chartex" xmlns:cx3="http://schemas.microsoft.com/office/drawing/2016/5/9/chartex" xmlns:cx4="http://schemas.microsoft.com/office/drawing/2016/5/10/chartex" xmlns:cx5="http://schemas.microsoft.com/office/drawing/2016/5/11/chartex" xmlns:cx6="http://schemas.microsoft.com/office/drawing/2016/5/12/chartex" xmlns:cx7="http://schemas.microsoft.com/office/drawing/2016/5/13/chartex" xmlns:cx8="http://schemas.microsoft.com/office/drawing/2016/5/14/chartex" xmlns:mc="http://schemas.openxmlformats.org/markup-compatibility/2006" xmlns:aink="http://schemas.microsoft.com/office/drawing/2016/ink" xmlns:am3d="http://schemas.microsoft.com/office/drawing/2017/model3d" xmlns:o="urn:schemas-microsoft-com:office:office" xmlns:oel="http://schemas.microsoft.com/office/2019/extlst" xmlns:r="http://schemas.openxmlformats.org/officeDocument/2006/relationships" xmlns:m="http://schemas.openxmlformats.org/officeDocument/2006/math" xmlns:v="urn:schemas-microsoft-com:vml" xmlns:wp14="http://schemas.microsoft.com/office/word/2010/wordprocessingDrawing" xmlns:wp="http://schemas.openxmlformats.org/drawingml/2006/wordprocessingDrawing" xmlns:w10="urn:schemas-microsoft-com:office:word" xmlns:w="http://schemas.openxmlformats.org/wordprocessingml/2006/main" xmlns:w14="http://schemas.microsoft.com/office/word/2010/wordml" xmlns:w15="http://schemas.microsoft.com/office/word/2012/wordml" xmlns:w16cex="http://schemas.microsoft.com/office/word/2018/wordml/cex" xmlns:w16cid="http://schemas.microsoft.com/office/word/2016/wordml/cid" xmlns:w16="http://schemas.microsoft.com/office/word/2018/wordml" xmlns:w16du="http://schemas.microsoft.com/office/word/2023/wordml/word16du" xmlns:w16sdtdh="http://schemas.microsoft.com/office/word/2020/wordml/sdtdatahash" xmlns:w16sdtfl="http://schemas.microsoft.com/office/word/2024/wordml/sdtformatlock" xmlns:w16se="http://schemas.microsoft.com/office/word/2015/wordml/symex" xmlns:wpg="http://schemas.microsoft.com/office/word/2010/wordprocessingGroup" xmlns:wpi="http://schemas.microsoft.com/office/word/2010/wordprocessingInk" xmlns:wne="http://schemas.microsoft.com/office/word/2006/wordml" xmlns:wps="http://schemas.microsoft.com/office/word/2010/wordprocessingShape" mc:Ignorable="w14 w15 w16se w16cid w16 w16cex w16sdtdh w16sdtfl w16du wp14">
-  <w:p>
-    <w:pPr>
-      <w:pStyle w:val="Rodap"/>
-    </w:pPr>
-  </w:p>
-</w:ftr>
-</file>
-
 <file path=word/footnotes.xml><?xml version="1.0" encoding="utf-8"?>
 <w:footnotes xmlns:wpc="http://schemas.microsoft.com/office/word/2010/wordprocessingCanvas" xmlns:cx="http://schemas.microsoft.com/office/drawing/2014/chartex" xmlns:cx1="http://schemas.microsoft.com/office/drawing/2015/9/8/chartex" xmlns:cx2="http://schemas.microsoft.com/office/drawing/2015/10/21/chartex" xmlns:cx3="http://schemas.microsoft.com/office/drawing/2016/5/9/chartex" xmlns:cx4="http://schemas.microsoft.com/office/drawing/2016/5/10/chartex" xmlns:cx5="http://schemas.microsoft.com/office/drawing/2016/5/11/chartex" xmlns:cx6="http://schemas.microsoft.com/office/drawing/2016/5/12/chartex" xmlns:cx7="http://schemas.microsoft.com/office/drawing/2016/5/13/chartex" xmlns:cx8="http://schemas.microsoft.com/office/drawing/2016/5/14/chartex" xmlns:mc="http://schemas.openxmlformats.org/markup-compatibility/2006" xmlns:aink="http://schemas.microsoft.com/office/drawing/2016/ink" xmlns:am3d="http://schemas.microsoft.com/office/drawing/2017/model3d" xmlns:o="urn:schemas-microsoft-com:office:office" xmlns:oel="http://schemas.microsoft.com/office/2019/extlst" xmlns:r="http://schemas.openxmlformats.org/officeDocument/2006/relationships" xmlns:m="http://schemas.openxmlformats.org/officeDocument/2006/math" xmlns:v="urn:schemas-microsoft-com:vml" xmlns:wp14="http://schemas.microsoft.com/office/word/2010/wordprocessingDrawing" xmlns:wp="http://schemas.openxmlformats.org/drawingml/2006/wordprocessingDrawing" xmlns:w10="urn:schemas-microsoft-com:office:word" xmlns:w="http://schemas.openxmlformats.org/wordprocessingml/2006/main" xmlns:w14="http://schemas.microsoft.com/office/word/2010/wordml" xmlns:w15="http://schemas.microsoft.com/office/word/2012/wordml" xmlns:w16cex="http://schemas.microsoft.com/office/word/2018/wordml/cex" xmlns:w16cid="http://schemas.microsoft.com/office/word/2016/wordml/cid" xmlns:w16="http://schemas.microsoft.com/office/word/2018/wordml" xmlns:w16du="http://schemas.microsoft.com/office/word/2023/wordml/word16du" xmlns:w16sdtdh="http://schemas.microsoft.com/office/word/2020/wordml/sdtdatahash" xmlns:w16sdtfl="http://schemas.microsoft.com/office/word/2024/wordml/sdtformatlock" xmlns:w16se="http://schemas.microsoft.com/office/word/2015/wordml/symex" xmlns:wpg="http://schemas.microsoft.com/office/word/2010/wordprocessingGroup" xmlns:wpi="http://schemas.microsoft.com/office/word/2010/wordprocessingInk" xmlns:wne="http://schemas.microsoft.com/office/word/2006/wordml" xmlns:wps="http://schemas.microsoft.com/office/word/2010/wordprocessingShape" mc:Ignorable="w14 w15 w16se w16cid w16 w16cex w16sdtdh w16sdtfl w16du wp14">
   <w:footnote w:type="separator" w:id="-1">
@@ -1134,36 +1128,6 @@
     </w:p>
   </w:footnote>
 </w:footnotes>
-</file>
-
-<file path=word/header1.xml><?xml version="1.0" encoding="utf-8"?>
-<w:hdr xmlns:wpc="http://schemas.microsoft.com/office/word/2010/wordprocessingCanvas" xmlns:cx="http://schemas.microsoft.com/office/drawing/2014/chartex" xmlns:cx1="http://schemas.microsoft.com/office/drawing/2015/9/8/chartex" xmlns:cx2="http://schemas.microsoft.com/office/drawing/2015/10/21/chartex" xmlns:cx3="http://schemas.microsoft.com/office/drawing/2016/5/9/chartex" xmlns:cx4="http://schemas.microsoft.com/office/drawing/2016/5/10/chartex" xmlns:cx5="http://schemas.microsoft.com/office/drawing/2016/5/11/chartex" xmlns:cx6="http://schemas.microsoft.com/office/drawing/2016/5/12/chartex" xmlns:cx7="http://schemas.microsoft.com/office/drawing/2016/5/13/chartex" xmlns:cx8="http://schemas.microsoft.com/office/drawing/2016/5/14/chartex" xmlns:mc="http://schemas.openxmlformats.org/markup-compatibility/2006" xmlns:aink="http://schemas.microsoft.com/office/drawing/2016/ink" xmlns:am3d="http://schemas.microsoft.com/office/drawing/2017/model3d" xmlns:o="urn:schemas-microsoft-com:office:office" xmlns:oel="http://schemas.microsoft.com/office/2019/extlst" xmlns:r="http://schemas.openxmlformats.org/officeDocument/2006/relationships" xmlns:m="http://schemas.openxmlformats.org/officeDocument/2006/math" xmlns:v="urn:schemas-microsoft-com:vml" xmlns:wp14="http://schemas.microsoft.com/office/word/2010/wordprocessingDrawing" xmlns:wp="http://schemas.openxmlformats.org/drawingml/2006/wordprocessingDrawing" xmlns:w10="urn:schemas-microsoft-com:office:word" xmlns:w="http://schemas.openxmlformats.org/wordprocessingml/2006/main" xmlns:w14="http://schemas.microsoft.com/office/word/2010/wordml" xmlns:w15="http://schemas.microsoft.com/office/word/2012/wordml" xmlns:w16cex="http://schemas.microsoft.com/office/word/2018/wordml/cex" xmlns:w16cid="http://schemas.microsoft.com/office/word/2016/wordml/cid" xmlns:w16="http://schemas.microsoft.com/office/word/2018/wordml" xmlns:w16du="http://schemas.microsoft.com/office/word/2023/wordml/word16du" xmlns:w16sdtdh="http://schemas.microsoft.com/office/word/2020/wordml/sdtdatahash" xmlns:w16sdtfl="http://schemas.microsoft.com/office/word/2024/wordml/sdtformatlock" xmlns:w16se="http://schemas.microsoft.com/office/word/2015/wordml/symex" xmlns:wpg="http://schemas.microsoft.com/office/word/2010/wordprocessingGroup" xmlns:wpi="http://schemas.microsoft.com/office/word/2010/wordprocessingInk" xmlns:wne="http://schemas.microsoft.com/office/word/2006/wordml" xmlns:wps="http://schemas.microsoft.com/office/word/2010/wordprocessingShape" mc:Ignorable="w14 w15 w16se w16cid w16 w16cex w16sdtdh w16sdtfl w16du wp14">
-  <w:p>
-    <w:pPr>
-      <w:pStyle w:val="Cabealho"/>
-    </w:pPr>
-  </w:p>
-</w:hdr>
-</file>
-
-<file path=word/header2.xml><?xml version="1.0" encoding="utf-8"?>
-<w:hdr xmlns:wpc="http://schemas.microsoft.com/office/word/2010/wordprocessingCanvas" xmlns:cx="http://schemas.microsoft.com/office/drawing/2014/chartex" xmlns:cx1="http://schemas.microsoft.com/office/drawing/2015/9/8/chartex" xmlns:cx2="http://schemas.microsoft.com/office/drawing/2015/10/21/chartex" xmlns:cx3="http://schemas.microsoft.com/office/drawing/2016/5/9/chartex" xmlns:cx4="http://schemas.microsoft.com/office/drawing/2016/5/10/chartex" xmlns:cx5="http://schemas.microsoft.com/office/drawing/2016/5/11/chartex" xmlns:cx6="http://schemas.microsoft.com/office/drawing/2016/5/12/chartex" xmlns:cx7="http://schemas.microsoft.com/office/drawing/2016/5/13/chartex" xmlns:cx8="http://schemas.microsoft.com/office/drawing/2016/5/14/chartex" xmlns:mc="http://schemas.openxmlformats.org/markup-compatibility/2006" xmlns:aink="http://schemas.microsoft.com/office/drawing/2016/ink" xmlns:am3d="http://schemas.microsoft.com/office/drawing/2017/model3d" xmlns:o="urn:schemas-microsoft-com:office:office" xmlns:oel="http://schemas.microsoft.com/office/2019/extlst" xmlns:r="http://schemas.openxmlformats.org/officeDocument/2006/relationships" xmlns:m="http://schemas.openxmlformats.org/officeDocument/2006/math" xmlns:v="urn:schemas-microsoft-com:vml" xmlns:wp14="http://schemas.microsoft.com/office/word/2010/wordprocessingDrawing" xmlns:wp="http://schemas.openxmlformats.org/drawingml/2006/wordprocessingDrawing" xmlns:w10="urn:schemas-microsoft-com:office:word" xmlns:w="http://schemas.openxmlformats.org/wordprocessingml/2006/main" xmlns:w14="http://schemas.microsoft.com/office/word/2010/wordml" xmlns:w15="http://schemas.microsoft.com/office/word/2012/wordml" xmlns:w16cex="http://schemas.microsoft.com/office/word/2018/wordml/cex" xmlns:w16cid="http://schemas.microsoft.com/office/word/2016/wordml/cid" xmlns:w16="http://schemas.microsoft.com/office/word/2018/wordml" xmlns:w16du="http://schemas.microsoft.com/office/word/2023/wordml/word16du" xmlns:w16sdtdh="http://schemas.microsoft.com/office/word/2020/wordml/sdtdatahash" xmlns:w16sdtfl="http://schemas.microsoft.com/office/word/2024/wordml/sdtformatlock" xmlns:w16se="http://schemas.microsoft.com/office/word/2015/wordml/symex" xmlns:wpg="http://schemas.microsoft.com/office/word/2010/wordprocessingGroup" xmlns:wpi="http://schemas.microsoft.com/office/word/2010/wordprocessingInk" xmlns:wne="http://schemas.microsoft.com/office/word/2006/wordml" xmlns:wps="http://schemas.microsoft.com/office/word/2010/wordprocessingShape" mc:Ignorable="w14 w15 w16se w16cid w16 w16cex w16sdtdh w16sdtfl w16du wp14">
-  <w:p>
-    <w:pPr>
-      <w:pStyle w:val="Cabealho"/>
-    </w:pPr>
-  </w:p>
-</w:hdr>
-</file>
-
-<file path=word/header3.xml><?xml version="1.0" encoding="utf-8"?>
-<w:hdr xmlns:wpc="http://schemas.microsoft.com/office/word/2010/wordprocessingCanvas" xmlns:cx="http://schemas.microsoft.com/office/drawing/2014/chartex" xmlns:cx1="http://schemas.microsoft.com/office/drawing/2015/9/8/chartex" xmlns:cx2="http://schemas.microsoft.com/office/drawing/2015/10/21/chartex" xmlns:cx3="http://schemas.microsoft.com/office/drawing/2016/5/9/chartex" xmlns:cx4="http://schemas.microsoft.com/office/drawing/2016/5/10/chartex" xmlns:cx5="http://schemas.microsoft.com/office/drawing/2016/5/11/chartex" xmlns:cx6="http://schemas.microsoft.com/office/drawing/2016/5/12/chartex" xmlns:cx7="http://schemas.microsoft.com/office/drawing/2016/5/13/chartex" xmlns:cx8="http://schemas.microsoft.com/office/drawing/2016/5/14/chartex" xmlns:mc="http://schemas.openxmlformats.org/markup-compatibility/2006" xmlns:aink="http://schemas.microsoft.com/office/drawing/2016/ink" xmlns:am3d="http://schemas.microsoft.com/office/drawing/2017/model3d" xmlns:o="urn:schemas-microsoft-com:office:office" xmlns:oel="http://schemas.microsoft.com/office/2019/extlst" xmlns:r="http://schemas.openxmlformats.org/officeDocument/2006/relationships" xmlns:m="http://schemas.openxmlformats.org/officeDocument/2006/math" xmlns:v="urn:schemas-microsoft-com:vml" xmlns:wp14="http://schemas.microsoft.com/office/word/2010/wordprocessingDrawing" xmlns:wp="http://schemas.openxmlformats.org/drawingml/2006/wordprocessingDrawing" xmlns:w10="urn:schemas-microsoft-com:office:word" xmlns:w="http://schemas.openxmlformats.org/wordprocessingml/2006/main" xmlns:w14="http://schemas.microsoft.com/office/word/2010/wordml" xmlns:w15="http://schemas.microsoft.com/office/word/2012/wordml" xmlns:w16cex="http://schemas.microsoft.com/office/word/2018/wordml/cex" xmlns:w16cid="http://schemas.microsoft.com/office/word/2016/wordml/cid" xmlns:w16="http://schemas.microsoft.com/office/word/2018/wordml" xmlns:w16du="http://schemas.microsoft.com/office/word/2023/wordml/word16du" xmlns:w16sdtdh="http://schemas.microsoft.com/office/word/2020/wordml/sdtdatahash" xmlns:w16sdtfl="http://schemas.microsoft.com/office/word/2024/wordml/sdtformatlock" xmlns:w16se="http://schemas.microsoft.com/office/word/2015/wordml/symex" xmlns:wpg="http://schemas.microsoft.com/office/word/2010/wordprocessingGroup" xmlns:wpi="http://schemas.microsoft.com/office/word/2010/wordprocessingInk" xmlns:wne="http://schemas.microsoft.com/office/word/2006/wordml" xmlns:wps="http://schemas.microsoft.com/office/word/2010/wordprocessingShape" mc:Ignorable="w14 w15 w16se w16cid w16 w16cex w16sdtdh w16sdtfl w16du wp14">
-  <w:p>
-    <w:pPr>
-      <w:pStyle w:val="Cabealho"/>
-    </w:pPr>
-  </w:p>
-</w:hdr>
 </file>
 
 <file path=word/styles.xml><?xml version="1.0" encoding="utf-8"?>

</xml_diff>

<commit_message>
Ajuste nos anexos - 1C 7
</commit_message>
<xml_diff>
--- a/storage/app/templates/ANEXO_1_C_N212.docx
+++ b/storage/app/templates/ANEXO_1_C_N212.docx
@@ -158,6 +158,8 @@
         <w:ind w:left="4" w:right="94"/>
         <w:rPr>
           <w:rFonts w:ascii="Times New Roman" w:hAnsi="Times New Roman"/>
+          <w:sz w:val="22"/>
+          <w:szCs w:val="22"/>
           <w:u w:val="single"/>
         </w:rPr>
       </w:pPr>
@@ -165,6 +167,8 @@
         <w:rPr>
           <w:rFonts w:ascii="Times New Roman" w:hAnsi="Times New Roman"/>
           <w:noProof/>
+          <w:sz w:val="22"/>
+          <w:szCs w:val="22"/>
         </w:rPr>
         <mc:AlternateContent>
           <mc:Choice Requires="wps">
@@ -233,7 +237,7 @@
           </mc:Choice>
           <mc:Fallback>
             <w:pict>
-              <v:shape w14:anchorId="6BBB0708" id="Graphic 2" o:spid="_x0000_s1026" style="position:absolute;margin-left:123.1pt;margin-top:117.25pt;width:3.6pt;height:.1pt;z-index:-15755264;visibility:visible;mso-wrap-style:square;mso-wrap-distance-left:0;mso-wrap-distance-top:0;mso-wrap-distance-right:0;mso-wrap-distance-bottom:0;mso-position-horizontal:absolute;mso-position-horizontal-relative:page;mso-position-vertical:absolute;mso-position-vertical-relative:text;v-text-anchor:top" coordsize="45720,1270" o:gfxdata="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" path="m,l45720,e" filled="f" strokeweight=".4pt">
+              <v:shape w14:anchorId="4B3339CB" id="Graphic 2" o:spid="_x0000_s1026" style="position:absolute;margin-left:123.1pt;margin-top:117.25pt;width:3.6pt;height:.1pt;z-index:-15755264;visibility:visible;mso-wrap-style:square;mso-wrap-distance-left:0;mso-wrap-distance-top:0;mso-wrap-distance-right:0;mso-wrap-distance-bottom:0;mso-position-horizontal:absolute;mso-position-horizontal-relative:page;mso-position-vertical:absolute;mso-position-vertical-relative:text;v-text-anchor:top" coordsize="45720,1270" o:gfxdata="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" path="m,l45720,e" filled="f" strokeweight=".4pt">
                 <v:path arrowok="t"/>
                 <w10:wrap anchorx="page"/>
               </v:shape>
@@ -244,18 +248,24 @@
       <w:r>
         <w:rPr>
           <w:spacing w:val="-6"/>
+          <w:sz w:val="22"/>
+          <w:szCs w:val="22"/>
         </w:rPr>
         <w:t>Eu</w:t>
       </w:r>
       <w:r>
         <w:rPr>
           <w:spacing w:val="-6"/>
+          <w:sz w:val="22"/>
+          <w:szCs w:val="22"/>
         </w:rPr>
         <w:t xml:space="preserve"> </w:t>
       </w:r>
       <w:r>
         <w:rPr>
           <w:spacing w:val="-6"/>
+          <w:sz w:val="22"/>
+          <w:szCs w:val="22"/>
           <w:u w:val="single"/>
         </w:rPr>
         <w:t>${nome}</w:t>
@@ -275,24 +285,32 @@
         <w:ind w:left="4" w:right="94"/>
         <w:rPr>
           <w:rFonts w:ascii="Times New Roman" w:hAnsi="Times New Roman"/>
+          <w:sz w:val="22"/>
+          <w:szCs w:val="22"/>
           <w:u w:val="single"/>
         </w:rPr>
       </w:pPr>
       <w:r>
         <w:rPr>
           <w:spacing w:val="-4"/>
+          <w:sz w:val="22"/>
+          <w:szCs w:val="22"/>
         </w:rPr>
         <w:t>CPF</w:t>
       </w:r>
       <w:r>
         <w:rPr>
           <w:spacing w:val="-4"/>
+          <w:sz w:val="22"/>
+          <w:szCs w:val="22"/>
         </w:rPr>
         <w:t xml:space="preserve"> </w:t>
       </w:r>
       <w:r>
         <w:rPr>
           <w:spacing w:val="-4"/>
+          <w:sz w:val="22"/>
+          <w:szCs w:val="22"/>
           <w:u w:val="single"/>
         </w:rPr>
         <w:t>${cpf}</w:t>
@@ -300,24 +318,32 @@
       <w:r>
         <w:rPr>
           <w:rFonts w:ascii="Times New Roman" w:hAnsi="Times New Roman"/>
+          <w:sz w:val="22"/>
+          <w:szCs w:val="22"/>
         </w:rPr>
         <w:tab/>
       </w:r>
       <w:r>
         <w:rPr>
           <w:spacing w:val="-2"/>
+          <w:sz w:val="22"/>
+          <w:szCs w:val="22"/>
         </w:rPr>
         <w:t>nacionalidade</w:t>
       </w:r>
       <w:r>
         <w:rPr>
           <w:spacing w:val="-2"/>
+          <w:sz w:val="22"/>
+          <w:szCs w:val="22"/>
         </w:rPr>
         <w:t xml:space="preserve"> </w:t>
       </w:r>
       <w:r>
         <w:rPr>
           <w:spacing w:val="-2"/>
+          <w:sz w:val="22"/>
+          <w:szCs w:val="22"/>
           <w:u w:val="single"/>
         </w:rPr>
         <w:t>${nacionalidade}</w:t>
@@ -325,24 +351,32 @@
       <w:r>
         <w:rPr>
           <w:rFonts w:ascii="Times New Roman" w:hAnsi="Times New Roman"/>
+          <w:sz w:val="22"/>
+          <w:szCs w:val="22"/>
         </w:rPr>
         <w:tab/>
       </w:r>
       <w:r>
         <w:rPr>
           <w:spacing w:val="-2"/>
+          <w:sz w:val="22"/>
+          <w:szCs w:val="22"/>
         </w:rPr>
         <w:t>naturalidade</w:t>
       </w:r>
       <w:r>
         <w:rPr>
           <w:spacing w:val="-2"/>
+          <w:sz w:val="22"/>
+          <w:szCs w:val="22"/>
         </w:rPr>
         <w:t xml:space="preserve"> </w:t>
       </w:r>
       <w:r>
         <w:rPr>
           <w:spacing w:val="-2"/>
+          <w:sz w:val="22"/>
+          <w:szCs w:val="22"/>
           <w:u w:val="single"/>
         </w:rPr>
         <w:t>${naturalidade}</w:t>
@@ -350,23 +384,37 @@
       <w:r>
         <w:rPr>
           <w:rFonts w:ascii="Times New Roman" w:hAnsi="Times New Roman"/>
-        </w:rPr>
-        <w:t xml:space="preserve"> </w:t>
-      </w:r>
-      <w:r>
+          <w:sz w:val="22"/>
+          <w:szCs w:val="22"/>
+        </w:rPr>
+        <w:t xml:space="preserve"> </w:t>
+      </w:r>
+      <w:r>
+        <w:rPr>
+          <w:sz w:val="22"/>
+          <w:szCs w:val="22"/>
+        </w:rPr>
         <w:t>Telefone (DDD e n</w:t>
       </w:r>
       <w:r>
         <w:rPr>
           <w:strike/>
+          <w:sz w:val="22"/>
+          <w:szCs w:val="22"/>
         </w:rPr>
         <w:t>º</w:t>
       </w:r>
       <w:r>
+        <w:rPr>
+          <w:sz w:val="22"/>
+          <w:szCs w:val="22"/>
+        </w:rPr>
         <w:t xml:space="preserve">) </w:t>
       </w:r>
       <w:r>
         <w:rPr>
+          <w:sz w:val="22"/>
+          <w:szCs w:val="22"/>
           <w:u w:val="single"/>
         </w:rPr>
         <w:t>${telefone}</w:t>
@@ -374,17 +422,29 @@
       <w:r>
         <w:rPr>
           <w:rFonts w:ascii="Times New Roman" w:hAnsi="Times New Roman"/>
+          <w:sz w:val="22"/>
+          <w:szCs w:val="22"/>
         </w:rPr>
         <w:tab/>
       </w:r>
       <w:r>
+        <w:rPr>
+          <w:sz w:val="22"/>
+          <w:szCs w:val="22"/>
+        </w:rPr>
         <w:t>celular</w:t>
       </w:r>
       <w:r>
-        <w:t xml:space="preserve"> </w:t>
-      </w:r>
-      <w:r>
-        <w:rPr>
+        <w:rPr>
+          <w:sz w:val="22"/>
+          <w:szCs w:val="22"/>
+        </w:rPr>
+        <w:t xml:space="preserve"> </w:t>
+      </w:r>
+      <w:r>
+        <w:rPr>
+          <w:sz w:val="22"/>
+          <w:szCs w:val="22"/>
           <w:u w:val="single"/>
         </w:rPr>
         <w:t>${celular}</w:t>
@@ -404,32 +464,46 @@
         <w:ind w:left="4" w:right="94"/>
         <w:rPr>
           <w:spacing w:val="43"/>
+          <w:sz w:val="22"/>
+          <w:szCs w:val="22"/>
           <w:u w:val="single"/>
         </w:rPr>
       </w:pPr>
       <w:r>
+        <w:rPr>
+          <w:sz w:val="22"/>
+          <w:szCs w:val="22"/>
+        </w:rPr>
         <w:t>e-mail</w:t>
       </w:r>
       <w:r>
         <w:rPr>
           <w:spacing w:val="43"/>
-        </w:rPr>
-        <w:t xml:space="preserve"> </w:t>
-      </w:r>
-      <w:r>
-        <w:rPr>
+          <w:sz w:val="22"/>
+          <w:szCs w:val="22"/>
+        </w:rPr>
+        <w:t xml:space="preserve"> </w:t>
+      </w:r>
+      <w:r>
+        <w:rPr>
+          <w:sz w:val="22"/>
+          <w:szCs w:val="22"/>
           <w:u w:val="single"/>
         </w:rPr>
         <w:t>${</w:t>
       </w:r>
       <w:r>
         <w:rPr>
+          <w:sz w:val="22"/>
+          <w:szCs w:val="22"/>
           <w:u w:val="single"/>
         </w:rPr>
         <w:t>email</w:t>
       </w:r>
       <w:r>
         <w:rPr>
+          <w:sz w:val="22"/>
+          <w:szCs w:val="22"/>
           <w:u w:val="single"/>
         </w:rPr>
         <w:t>}</w:t>
@@ -449,38 +523,60 @@
         <w:ind w:left="4" w:right="94"/>
         <w:rPr>
           <w:rFonts w:ascii="Times New Roman" w:hAnsi="Times New Roman"/>
+          <w:sz w:val="22"/>
+          <w:szCs w:val="22"/>
           <w:u w:val="single"/>
         </w:rPr>
       </w:pPr>
       <w:r>
+        <w:rPr>
+          <w:sz w:val="22"/>
+          <w:szCs w:val="22"/>
+        </w:rPr>
         <w:t>Na falta de documentos para comprovação de residência, em conformidade com o disposto na Lei n</w:t>
       </w:r>
       <w:r>
         <w:rPr>
+          <w:sz w:val="22"/>
+          <w:szCs w:val="22"/>
           <w:vertAlign w:val="superscript"/>
         </w:rPr>
         <w:t>o</w:t>
       </w:r>
       <w:r>
+        <w:rPr>
+          <w:sz w:val="22"/>
+          <w:szCs w:val="22"/>
+        </w:rPr>
         <w:t xml:space="preserve"> 7.115, de 29 de agosto de 1983, </w:t>
       </w:r>
       <w:r>
         <w:rPr>
           <w:b/>
+          <w:sz w:val="22"/>
+          <w:szCs w:val="22"/>
         </w:rPr>
         <w:t xml:space="preserve">DECLARO </w:t>
       </w:r>
       <w:r>
+        <w:rPr>
+          <w:sz w:val="22"/>
+          <w:szCs w:val="22"/>
+        </w:rPr>
         <w:t xml:space="preserve">para os devidos fins, sob as penas da Lei, ser residente e domiciliado no endereço </w:t>
       </w:r>
       <w:r>
         <w:rPr>
+          <w:sz w:val="22"/>
+          <w:szCs w:val="22"/>
           <w:u w:val="single"/>
         </w:rPr>
         <w:t>${endereço}</w:t>
       </w:r>
       <w:r>
         <w:rPr>
+          <w:sz w:val="22"/>
+          <w:szCs w:val="22"/>
           <w:u w:val="single"/>
         </w:rPr>
         <w:t>.</w:t>
@@ -490,6 +586,10 @@
       <w:pPr>
         <w:pStyle w:val="Corpodetexto"/>
         <w:spacing w:before="292"/>
+        <w:rPr>
+          <w:sz w:val="22"/>
+          <w:szCs w:val="22"/>
+        </w:rPr>
       </w:pPr>
     </w:p>
     <w:p>
@@ -497,125 +597,211 @@
         <w:pStyle w:val="Corpodetexto"/>
         <w:spacing w:line="360" w:lineRule="auto"/>
         <w:ind w:left="4" w:right="94"/>
-      </w:pPr>
-      <w:r>
+        <w:rPr>
+          <w:sz w:val="22"/>
+          <w:szCs w:val="22"/>
+        </w:rPr>
+      </w:pPr>
+      <w:r>
+        <w:rPr>
+          <w:sz w:val="22"/>
+          <w:szCs w:val="22"/>
+        </w:rPr>
         <w:t>Declaro</w:t>
       </w:r>
       <w:r>
         <w:rPr>
           <w:spacing w:val="40"/>
-        </w:rPr>
-        <w:t xml:space="preserve"> </w:t>
-      </w:r>
-      <w:r>
+          <w:sz w:val="22"/>
+          <w:szCs w:val="22"/>
+        </w:rPr>
+        <w:t xml:space="preserve"> </w:t>
+      </w:r>
+      <w:r>
+        <w:rPr>
+          <w:sz w:val="22"/>
+          <w:szCs w:val="22"/>
+        </w:rPr>
         <w:t>ainda,</w:t>
       </w:r>
       <w:r>
         <w:rPr>
           <w:spacing w:val="40"/>
-        </w:rPr>
-        <w:t xml:space="preserve"> </w:t>
-      </w:r>
-      <w:r>
+          <w:sz w:val="22"/>
+          <w:szCs w:val="22"/>
+        </w:rPr>
+        <w:t xml:space="preserve"> </w:t>
+      </w:r>
+      <w:r>
+        <w:rPr>
+          <w:sz w:val="22"/>
+          <w:szCs w:val="22"/>
+        </w:rPr>
         <w:t>estar</w:t>
       </w:r>
       <w:r>
         <w:rPr>
           <w:spacing w:val="40"/>
-        </w:rPr>
-        <w:t xml:space="preserve"> </w:t>
-      </w:r>
-      <w:r>
+          <w:sz w:val="22"/>
+          <w:szCs w:val="22"/>
+        </w:rPr>
+        <w:t xml:space="preserve"> </w:t>
+      </w:r>
+      <w:r>
+        <w:rPr>
+          <w:sz w:val="22"/>
+          <w:szCs w:val="22"/>
+        </w:rPr>
         <w:t>ciente</w:t>
       </w:r>
       <w:r>
         <w:rPr>
           <w:spacing w:val="40"/>
-        </w:rPr>
-        <w:t xml:space="preserve"> </w:t>
-      </w:r>
-      <w:r>
+          <w:sz w:val="22"/>
+          <w:szCs w:val="22"/>
+        </w:rPr>
+        <w:t xml:space="preserve"> </w:t>
+      </w:r>
+      <w:r>
+        <w:rPr>
+          <w:sz w:val="22"/>
+          <w:szCs w:val="22"/>
+        </w:rPr>
         <w:t>de</w:t>
       </w:r>
       <w:r>
         <w:rPr>
           <w:spacing w:val="40"/>
-        </w:rPr>
-        <w:t xml:space="preserve"> </w:t>
-      </w:r>
-      <w:r>
+          <w:sz w:val="22"/>
+          <w:szCs w:val="22"/>
+        </w:rPr>
+        <w:t xml:space="preserve"> </w:t>
+      </w:r>
+      <w:r>
+        <w:rPr>
+          <w:sz w:val="22"/>
+          <w:szCs w:val="22"/>
+        </w:rPr>
         <w:t>que</w:t>
       </w:r>
       <w:r>
         <w:rPr>
           <w:spacing w:val="40"/>
-        </w:rPr>
-        <w:t xml:space="preserve"> </w:t>
-      </w:r>
-      <w:r>
+          <w:sz w:val="22"/>
+          <w:szCs w:val="22"/>
+        </w:rPr>
+        <w:t xml:space="preserve"> </w:t>
+      </w:r>
+      <w:r>
+        <w:rPr>
+          <w:sz w:val="22"/>
+          <w:szCs w:val="22"/>
+        </w:rPr>
         <w:t>a</w:t>
       </w:r>
       <w:r>
         <w:rPr>
           <w:spacing w:val="40"/>
-        </w:rPr>
-        <w:t xml:space="preserve"> </w:t>
-      </w:r>
-      <w:r>
+          <w:sz w:val="22"/>
+          <w:szCs w:val="22"/>
+        </w:rPr>
+        <w:t xml:space="preserve"> </w:t>
+      </w:r>
+      <w:r>
+        <w:rPr>
+          <w:sz w:val="22"/>
+          <w:szCs w:val="22"/>
+        </w:rPr>
         <w:t>falsidade</w:t>
       </w:r>
       <w:r>
         <w:rPr>
           <w:spacing w:val="40"/>
-        </w:rPr>
-        <w:t xml:space="preserve"> </w:t>
-      </w:r>
-      <w:r>
+          <w:sz w:val="22"/>
+          <w:szCs w:val="22"/>
+        </w:rPr>
+        <w:t xml:space="preserve"> </w:t>
+      </w:r>
+      <w:r>
+        <w:rPr>
+          <w:sz w:val="22"/>
+          <w:szCs w:val="22"/>
+        </w:rPr>
         <w:t>da</w:t>
       </w:r>
       <w:r>
         <w:rPr>
           <w:spacing w:val="40"/>
-        </w:rPr>
-        <w:t xml:space="preserve"> </w:t>
-      </w:r>
-      <w:r>
+          <w:sz w:val="22"/>
+          <w:szCs w:val="22"/>
+        </w:rPr>
+        <w:t xml:space="preserve"> </w:t>
+      </w:r>
+      <w:r>
+        <w:rPr>
+          <w:sz w:val="22"/>
+          <w:szCs w:val="22"/>
+        </w:rPr>
         <w:t>presente</w:t>
       </w:r>
       <w:r>
         <w:rPr>
           <w:spacing w:val="40"/>
-        </w:rPr>
-        <w:t xml:space="preserve"> </w:t>
-      </w:r>
-      <w:r>
+          <w:sz w:val="22"/>
+          <w:szCs w:val="22"/>
+        </w:rPr>
+        <w:t xml:space="preserve"> </w:t>
+      </w:r>
+      <w:r>
+        <w:rPr>
+          <w:sz w:val="22"/>
+          <w:szCs w:val="22"/>
+        </w:rPr>
         <w:t>declaração</w:t>
       </w:r>
       <w:r>
         <w:rPr>
           <w:spacing w:val="40"/>
-        </w:rPr>
-        <w:t xml:space="preserve"> </w:t>
-      </w:r>
-      <w:r>
+          <w:sz w:val="22"/>
+          <w:szCs w:val="22"/>
+        </w:rPr>
+        <w:t xml:space="preserve"> </w:t>
+      </w:r>
+      <w:r>
+        <w:rPr>
+          <w:sz w:val="22"/>
+          <w:szCs w:val="22"/>
+        </w:rPr>
         <w:t>pode</w:t>
       </w:r>
       <w:r>
         <w:rPr>
           <w:spacing w:val="40"/>
-        </w:rPr>
-        <w:t xml:space="preserve"> </w:t>
-      </w:r>
-      <w:r>
+          <w:sz w:val="22"/>
+          <w:szCs w:val="22"/>
+        </w:rPr>
+        <w:t xml:space="preserve"> </w:t>
+      </w:r>
+      <w:r>
+        <w:rPr>
+          <w:sz w:val="22"/>
+          <w:szCs w:val="22"/>
+        </w:rPr>
         <w:t>implicar</w:t>
       </w:r>
       <w:r>
         <w:rPr>
           <w:spacing w:val="40"/>
-        </w:rPr>
-        <w:t xml:space="preserve"> </w:t>
-      </w:r>
-      <w:r>
+          <w:sz w:val="22"/>
+          <w:szCs w:val="22"/>
+        </w:rPr>
+        <w:t xml:space="preserve"> </w:t>
+      </w:r>
+      <w:r>
+        <w:rPr>
+          <w:sz w:val="22"/>
+          <w:szCs w:val="22"/>
+        </w:rPr>
         <w:t>na sanção penal prevista no art. 299 do Código Penal, conforme transcrição abaixo:</w:t>
       </w:r>
     </w:p>
@@ -632,13 +818,11 @@
         <w:jc w:val="both"/>
         <w:rPr>
           <w:i/>
-          <w:sz w:val="24"/>
         </w:rPr>
       </w:pPr>
       <w:r>
         <w:rPr>
           <w:i/>
-          <w:sz w:val="24"/>
         </w:rPr>
         <w:t>“Art. 299</w:t>
       </w:r>
@@ -646,14 +830,12 @@
         <w:rPr>
           <w:i/>
           <w:spacing w:val="-1"/>
-          <w:sz w:val="24"/>
         </w:rPr>
         <w:t xml:space="preserve"> </w:t>
       </w:r>
       <w:r>
         <w:rPr>
           <w:i/>
-          <w:sz w:val="24"/>
         </w:rPr>
         <w:t>- Omitir, em documento público ou particular,</w:t>
       </w:r>
@@ -661,14 +843,12 @@
         <w:rPr>
           <w:i/>
           <w:spacing w:val="-1"/>
-          <w:sz w:val="24"/>
         </w:rPr>
         <w:t xml:space="preserve"> </w:t>
       </w:r>
       <w:r>
         <w:rPr>
           <w:i/>
-          <w:sz w:val="24"/>
         </w:rPr>
         <w:t>declaração que nele deveria</w:t>
       </w:r>
@@ -676,14 +856,12 @@
         <w:rPr>
           <w:i/>
           <w:spacing w:val="-1"/>
-          <w:sz w:val="24"/>
         </w:rPr>
         <w:t xml:space="preserve"> </w:t>
       </w:r>
       <w:r>
         <w:rPr>
           <w:i/>
-          <w:sz w:val="24"/>
         </w:rPr>
         <w:t xml:space="preserve">constar, ou nele inserir ou fazer inserir Declaração falsa ou diversa da que deveria ser escrita, com o fim de prejudicar direito, criar obrigação ou alterar a verdade sobre o fato juridicamente </w:t>
       </w:r>
@@ -691,7 +869,6 @@
         <w:rPr>
           <w:i/>
           <w:spacing w:val="-2"/>
-          <w:sz w:val="24"/>
         </w:rPr>
         <w:t>relevante”.</w:t>
       </w:r>
@@ -703,13 +880,11 @@
         <w:jc w:val="both"/>
         <w:rPr>
           <w:i/>
-          <w:sz w:val="24"/>
         </w:rPr>
       </w:pPr>
       <w:r>
         <w:rPr>
           <w:i/>
-          <w:sz w:val="24"/>
         </w:rPr>
         <w:t>“Pena: reclusão de 1 (um) a 5 (cinco) anos e multa, se</w:t>
       </w:r>
@@ -717,14 +892,12 @@
         <w:rPr>
           <w:i/>
           <w:spacing w:val="-1"/>
-          <w:sz w:val="24"/>
         </w:rPr>
         <w:t xml:space="preserve"> </w:t>
       </w:r>
       <w:r>
         <w:rPr>
           <w:i/>
-          <w:sz w:val="24"/>
         </w:rPr>
         <w:t>o documento é público e reclusão de 1 (um) a 3 (três) anos, se o documento é particular”.</w:t>
       </w:r>
@@ -755,19 +928,25 @@
       <w:pPr>
         <w:pStyle w:val="Corpodetexto"/>
         <w:tabs>
-          <w:tab w:val="left" w:pos="6985"/>
-          <w:tab w:val="left" w:pos="7728"/>
+          <w:tab w:val="left" w:pos="0"/>
           <w:tab w:val="left" w:pos="9123"/>
         </w:tabs>
         <w:spacing w:line="291" w:lineRule="exact"/>
+        <w:jc w:val="right"/>
         <w:rPr>
           <w:rFonts w:ascii="Times New Roman"/>
+          <w:sz w:val="22"/>
+          <w:szCs w:val="22"/>
         </w:rPr>
       </w:pPr>
       <w:r>
         <w:tab/>
       </w:r>
       <w:r>
+        <w:rPr>
+          <w:sz w:val="22"/>
+          <w:szCs w:val="22"/>
+        </w:rPr>
         <w:t>${localdata}</w:t>
       </w:r>
     </w:p>
@@ -776,7 +955,8 @@
         <w:pStyle w:val="Corpodetexto"/>
         <w:rPr>
           <w:rFonts w:ascii="Times New Roman"/>
-          <w:sz w:val="20"/>
+          <w:sz w:val="22"/>
+          <w:szCs w:val="22"/>
         </w:rPr>
       </w:pPr>
     </w:p>
@@ -786,14 +966,16 @@
         <w:spacing w:before="148"/>
         <w:rPr>
           <w:rFonts w:ascii="Times New Roman"/>
-          <w:sz w:val="20"/>
+          <w:sz w:val="22"/>
+          <w:szCs w:val="22"/>
         </w:rPr>
       </w:pPr>
       <w:r>
         <w:rPr>
           <w:rFonts w:ascii="Times New Roman"/>
           <w:noProof/>
-          <w:sz w:val="20"/>
+          <w:sz w:val="22"/>
+          <w:szCs w:val="22"/>
         </w:rPr>
         <mc:AlternateContent>
           <mc:Choice Requires="wps">
@@ -862,7 +1044,7 @@
           </mc:Choice>
           <mc:Fallback>
             <w:pict>
-              <v:shape w14:anchorId="5B691443" id="Graphic 3" o:spid="_x0000_s1026" style="position:absolute;margin-left:323.7pt;margin-top:20.15pt;width:214.85pt;height:.1pt;z-index:-15728640;visibility:visible;mso-wrap-style:square;mso-wrap-distance-left:0;mso-wrap-distance-top:0;mso-wrap-distance-right:0;mso-wrap-distance-bottom:0;mso-position-horizontal:absolute;mso-position-horizontal-relative:page;mso-position-vertical:absolute;mso-position-vertical-relative:text;v-text-anchor:top" coordsize="2728595,1270" o:gfxdata="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" path="m,l2727967,e" filled="f" strokeweight=".24181mm">
+              <v:shape w14:anchorId="6E3E6D07" id="Graphic 3" o:spid="_x0000_s1026" style="position:absolute;margin-left:323.7pt;margin-top:20.15pt;width:214.85pt;height:.1pt;z-index:-15728640;visibility:visible;mso-wrap-style:square;mso-wrap-distance-left:0;mso-wrap-distance-top:0;mso-wrap-distance-right:0;mso-wrap-distance-bottom:0;mso-position-horizontal:absolute;mso-position-horizontal-relative:page;mso-position-vertical:absolute;mso-position-vertical-relative:text;v-text-anchor:top" coordsize="2728595,1270" o:gfxdata="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" path="m,l2727967,e" filled="f" strokeweight=".24181mm">
                 <v:path arrowok="t"/>
                 <w10:wrap type="topAndBottom" anchorx="page"/>
               </v:shape>
@@ -876,28 +1058,46 @@
         <w:pStyle w:val="Corpodetexto"/>
         <w:spacing w:before="75"/>
         <w:ind w:left="6070"/>
-      </w:pPr>
-      <w:r>
+        <w:rPr>
+          <w:sz w:val="22"/>
+          <w:szCs w:val="22"/>
+        </w:rPr>
+      </w:pPr>
+      <w:r>
+        <w:rPr>
+          <w:sz w:val="22"/>
+          <w:szCs w:val="22"/>
+        </w:rPr>
         <w:t>Assinatura</w:t>
       </w:r>
       <w:r>
         <w:rPr>
           <w:spacing w:val="-9"/>
-        </w:rPr>
-        <w:t xml:space="preserve"> </w:t>
-      </w:r>
-      <w:r>
+          <w:sz w:val="22"/>
+          <w:szCs w:val="22"/>
+        </w:rPr>
+        <w:t xml:space="preserve"> </w:t>
+      </w:r>
+      <w:r>
+        <w:rPr>
+          <w:sz w:val="22"/>
+          <w:szCs w:val="22"/>
+        </w:rPr>
         <w:t>do</w:t>
       </w:r>
       <w:r>
         <w:rPr>
           <w:spacing w:val="-6"/>
+          <w:sz w:val="22"/>
+          <w:szCs w:val="22"/>
         </w:rPr>
         <w:t xml:space="preserve"> </w:t>
       </w:r>
       <w:r>
         <w:rPr>
           <w:spacing w:val="-2"/>
+          <w:sz w:val="22"/>
+          <w:szCs w:val="22"/>
         </w:rPr>
         <w:t>Requerente</w:t>
       </w:r>

</xml_diff>